<commit_message>
corrections de requetes pour les nouvelles tables.
</commit_message>
<xml_diff>
--- a/Rapport.docx
+++ b/Rapport.docx
@@ -35,41 +35,69 @@
         <w:rPr>
           <w:sz w:val="28"/>
         </w:rPr>
-        <w:t>[image]</w:t>
-      </w:r>
-    </w:p>
-    <w:p>
-      <w:pPr>
-        <w:rPr>
-          <w:sz w:val="28"/>
-        </w:rPr>
-      </w:pPr>
-    </w:p>
-    <w:p>
-      <w:pPr>
-        <w:rPr>
-          <w:sz w:val="28"/>
-        </w:rPr>
-      </w:pPr>
-    </w:p>
-    <w:p>
-      <w:pPr>
-        <w:rPr>
-          <w:sz w:val="28"/>
-        </w:rPr>
-      </w:pPr>
-    </w:p>
-    <w:p>
-      <w:pPr>
-        <w:rPr>
-          <w:sz w:val="28"/>
-        </w:rPr>
-      </w:pPr>
-      <w:r>
-        <w:rPr>
-          <w:sz w:val="28"/>
-        </w:rPr>
-        <w:t>[explication]</w:t>
+        <w:t>[</w:t>
+      </w:r>
+      <w:proofErr w:type="gramStart"/>
+      <w:r>
+        <w:rPr>
+          <w:sz w:val="28"/>
+        </w:rPr>
+        <w:t>image</w:t>
+      </w:r>
+      <w:proofErr w:type="gramEnd"/>
+      <w:r>
+        <w:rPr>
+          <w:sz w:val="28"/>
+        </w:rPr>
+        <w:t>]</w:t>
+      </w:r>
+    </w:p>
+    <w:p>
+      <w:pPr>
+        <w:rPr>
+          <w:sz w:val="28"/>
+        </w:rPr>
+      </w:pPr>
+    </w:p>
+    <w:p>
+      <w:pPr>
+        <w:rPr>
+          <w:sz w:val="28"/>
+        </w:rPr>
+      </w:pPr>
+    </w:p>
+    <w:p>
+      <w:pPr>
+        <w:rPr>
+          <w:sz w:val="28"/>
+        </w:rPr>
+      </w:pPr>
+    </w:p>
+    <w:p>
+      <w:pPr>
+        <w:rPr>
+          <w:sz w:val="28"/>
+        </w:rPr>
+      </w:pPr>
+      <w:r>
+        <w:rPr>
+          <w:sz w:val="28"/>
+        </w:rPr>
+        <w:t>[</w:t>
+      </w:r>
+      <w:proofErr w:type="gramStart"/>
+      <w:r>
+        <w:rPr>
+          <w:sz w:val="28"/>
+        </w:rPr>
+        <w:t>explication</w:t>
+      </w:r>
+      <w:proofErr w:type="gramEnd"/>
+      <w:r>
+        <w:rPr>
+          <w:sz w:val="28"/>
+        </w:rPr>
+        <w:t>]</w:t>
       </w:r>
     </w:p>
     <w:p>
@@ -609,7 +637,21 @@
         <w:rPr>
           <w:sz w:val="28"/>
         </w:rPr>
-        <w:t>[image]</w:t>
+        <w:t>[</w:t>
+      </w:r>
+      <w:proofErr w:type="gramStart"/>
+      <w:r>
+        <w:rPr>
+          <w:sz w:val="28"/>
+        </w:rPr>
+        <w:t>image</w:t>
+      </w:r>
+      <w:proofErr w:type="gramEnd"/>
+      <w:r>
+        <w:rPr>
+          <w:sz w:val="28"/>
+        </w:rPr>
+        <w:t>]</w:t>
       </w:r>
     </w:p>
     <w:p>
@@ -682,7 +724,21 @@
         <w:rPr>
           <w:sz w:val="28"/>
         </w:rPr>
-        <w:t xml:space="preserve"> Donc par exemple, chaque objet aura un « itemId »</w:t>
+        <w:t xml:space="preserve"> Donc par exemple, chaque objet aura un « </w:t>
+      </w:r>
+      <w:proofErr w:type="spellStart"/>
+      <w:r>
+        <w:rPr>
+          <w:sz w:val="28"/>
+        </w:rPr>
+        <w:t>itemId</w:t>
+      </w:r>
+      <w:proofErr w:type="spellEnd"/>
+      <w:r>
+        <w:rPr>
+          <w:sz w:val="28"/>
+        </w:rPr>
+        <w:t> »</w:t>
       </w:r>
       <w:r>
         <w:rPr>
@@ -777,7 +833,21 @@
         <w:rPr>
           <w:sz w:val="28"/>
         </w:rPr>
-        <w:t xml:space="preserve">il serait donc impossible de créer un Item qui ne sera pas référencé dans un des sous-types de Item (armure, arme, animal, potion ou babiole). </w:t>
+        <w:t xml:space="preserve">il serait donc impossible de créer un Item qui ne sera pas référencé dans un des sous-types </w:t>
+      </w:r>
+      <w:proofErr w:type="gramStart"/>
+      <w:r>
+        <w:rPr>
+          <w:sz w:val="28"/>
+        </w:rPr>
+        <w:t>de Item</w:t>
+      </w:r>
+      <w:proofErr w:type="gramEnd"/>
+      <w:r>
+        <w:rPr>
+          <w:sz w:val="28"/>
+        </w:rPr>
+        <w:t xml:space="preserve"> (armure, arme, animal, potion ou babiole). </w:t>
       </w:r>
       <w:r>
         <w:rPr>
@@ -943,10 +1013,10 @@
             <v:path o:extrusionok="f" gradientshapeok="t" o:connecttype="rect"/>
             <o:lock v:ext="edit" aspectratio="t"/>
           </v:shapetype>
-          <v:shape id="_x0000_i1025" type="#_x0000_t75" style="width:6in;height:268.35pt" o:ole="">
+          <v:shape id="_x0000_i1025" type="#_x0000_t75" style="width:6in;height:268.5pt" o:ole="">
             <v:imagedata r:id="rId8" o:title=""/>
           </v:shape>
-          <o:OLEObject Type="Embed" ProgID="Word.OpenDocumentText.12" ShapeID="_x0000_i1025" DrawAspect="Content" ObjectID="_1586608460" r:id="rId9"/>
+          <o:OLEObject Type="Embed" ProgID="Word.OpenDocumentText.12" ShapeID="_x0000_i1025" DrawAspect="Content" ObjectID="_1586687493" r:id="rId9"/>
         </w:object>
       </w:r>
     </w:p>
@@ -1048,7 +1118,7 @@
           <v:shape id="_x0000_i1026" type="#_x0000_t75" style="width:6in;height:147.75pt" o:ole="">
             <v:imagedata r:id="rId10" o:title=""/>
           </v:shape>
-          <o:OLEObject Type="Embed" ProgID="Word.OpenDocumentText.12" ShapeID="_x0000_i1026" DrawAspect="Content" ObjectID="_1586608461" r:id="rId11"/>
+          <o:OLEObject Type="Embed" ProgID="Word.OpenDocumentText.12" ShapeID="_x0000_i1026" DrawAspect="Content" ObjectID="_1586687494" r:id="rId11"/>
         </w:object>
       </w:r>
     </w:p>
@@ -1076,11 +1146,13 @@
       <w:pPr>
         <w:rPr>
           <w:sz w:val="28"/>
-        </w:rPr>
-      </w:pPr>
-      <w:r>
-        <w:rPr>
-          <w:sz w:val="28"/>
+          <w:lang w:val="en-CA"/>
+        </w:rPr>
+      </w:pPr>
+      <w:r>
+        <w:rPr>
+          <w:sz w:val="28"/>
+          <w:lang w:val="en-CA"/>
         </w:rPr>
         <w:t>3.</w:t>
       </w:r>
@@ -1089,98 +1161,224 @@
       <w:pPr>
         <w:rPr>
           <w:sz w:val="28"/>
-        </w:rPr>
-      </w:pPr>
-    </w:p>
-    <w:p>
-      <w:pPr>
-        <w:rPr>
-          <w:sz w:val="28"/>
-        </w:rPr>
-      </w:pPr>
-    </w:p>
-    <w:p>
-      <w:pPr>
-        <w:rPr>
-          <w:sz w:val="28"/>
-        </w:rPr>
-      </w:pPr>
-    </w:p>
-    <w:p>
-      <w:pPr>
-        <w:rPr>
-          <w:sz w:val="28"/>
-        </w:rPr>
-      </w:pPr>
-    </w:p>
-    <w:p>
-      <w:pPr>
-        <w:rPr>
-          <w:sz w:val="28"/>
-        </w:rPr>
-      </w:pPr>
-    </w:p>
-    <w:p>
-      <w:pPr>
-        <w:rPr>
-          <w:sz w:val="28"/>
-        </w:rPr>
-      </w:pPr>
-    </w:p>
-    <w:p>
-      <w:pPr>
-        <w:rPr>
-          <w:sz w:val="28"/>
-        </w:rPr>
-      </w:pPr>
-    </w:p>
-    <w:p>
-      <w:pPr>
-        <w:rPr>
-          <w:sz w:val="28"/>
-        </w:rPr>
-      </w:pPr>
-    </w:p>
-    <w:p>
-      <w:pPr>
-        <w:rPr>
-          <w:sz w:val="28"/>
-        </w:rPr>
-      </w:pPr>
-    </w:p>
-    <w:p>
-      <w:pPr>
-        <w:rPr>
-          <w:sz w:val="28"/>
-        </w:rPr>
-      </w:pPr>
-    </w:p>
-    <w:p>
-      <w:pPr>
-        <w:rPr>
-          <w:sz w:val="28"/>
-        </w:rPr>
-      </w:pPr>
-    </w:p>
-    <w:p>
-      <w:pPr>
-        <w:rPr>
-          <w:sz w:val="28"/>
-        </w:rPr>
-      </w:pPr>
-    </w:p>
-    <w:p>
-      <w:pPr>
-        <w:rPr>
-          <w:sz w:val="28"/>
-        </w:rPr>
-      </w:pPr>
+          <w:lang w:val="en-CA"/>
+        </w:rPr>
+      </w:pPr>
+      <w:r>
+        <w:rPr>
+          <w:sz w:val="28"/>
+          <w:lang w:val="en-CA"/>
+        </w:rPr>
+        <w:t xml:space="preserve">select </w:t>
+      </w:r>
+      <w:proofErr w:type="spellStart"/>
+      <w:proofErr w:type="gramStart"/>
+      <w:r>
+        <w:rPr>
+          <w:sz w:val="28"/>
+          <w:lang w:val="en-CA"/>
+        </w:rPr>
+        <w:t>title,item</w:t>
+      </w:r>
+      <w:proofErr w:type="gramEnd"/>
+      <w:r>
+        <w:rPr>
+          <w:sz w:val="28"/>
+          <w:lang w:val="en-CA"/>
+        </w:rPr>
+        <w:t>_name,material,unitprice,village</w:t>
+      </w:r>
+      <w:proofErr w:type="spellEnd"/>
+      <w:r>
+        <w:rPr>
+          <w:sz w:val="28"/>
+          <w:lang w:val="en-CA"/>
+        </w:rPr>
+        <w:t xml:space="preserve"> from (select * from armors, </w:t>
+      </w:r>
+      <w:proofErr w:type="spellStart"/>
+      <w:r>
+        <w:rPr>
+          <w:sz w:val="28"/>
+          <w:lang w:val="en-CA"/>
+        </w:rPr>
+        <w:t>items,offers,clients</w:t>
+      </w:r>
+      <w:proofErr w:type="spellEnd"/>
+      <w:r>
+        <w:rPr>
+          <w:sz w:val="28"/>
+          <w:lang w:val="en-CA"/>
+        </w:rPr>
+        <w:t xml:space="preserve"> where armors.id=</w:t>
+      </w:r>
+      <w:proofErr w:type="spellStart"/>
+      <w:r>
+        <w:rPr>
+          <w:sz w:val="28"/>
+          <w:lang w:val="en-CA"/>
+        </w:rPr>
+        <w:t>item_id</w:t>
+      </w:r>
+      <w:proofErr w:type="spellEnd"/>
+      <w:r>
+        <w:rPr>
+          <w:sz w:val="28"/>
+          <w:lang w:val="en-CA"/>
+        </w:rPr>
+        <w:t xml:space="preserve"> and </w:t>
+      </w:r>
+      <w:proofErr w:type="spellStart"/>
+      <w:r>
+        <w:rPr>
+          <w:sz w:val="28"/>
+          <w:lang w:val="en-CA"/>
+        </w:rPr>
+        <w:t>item_id</w:t>
+      </w:r>
+      <w:proofErr w:type="spellEnd"/>
+      <w:r>
+        <w:rPr>
+          <w:sz w:val="28"/>
+          <w:lang w:val="en-CA"/>
+        </w:rPr>
+        <w:t>=</w:t>
+      </w:r>
+      <w:proofErr w:type="spellStart"/>
+      <w:r>
+        <w:rPr>
+          <w:sz w:val="28"/>
+          <w:lang w:val="en-CA"/>
+        </w:rPr>
+        <w:t>offers.itemid</w:t>
+      </w:r>
+      <w:proofErr w:type="spellEnd"/>
+      <w:r>
+        <w:rPr>
+          <w:sz w:val="28"/>
+          <w:lang w:val="en-CA"/>
+        </w:rPr>
+        <w:t xml:space="preserve"> and </w:t>
+      </w:r>
+      <w:proofErr w:type="spellStart"/>
+      <w:r>
+        <w:rPr>
+          <w:sz w:val="28"/>
+          <w:lang w:val="en-CA"/>
+        </w:rPr>
+        <w:t>offers.clientid</w:t>
+      </w:r>
+      <w:proofErr w:type="spellEnd"/>
+      <w:r>
+        <w:rPr>
+          <w:sz w:val="28"/>
+          <w:lang w:val="en-CA"/>
+        </w:rPr>
+        <w:t>=clients.id) as r1</w:t>
+      </w:r>
+    </w:p>
+    <w:p>
+      <w:pPr>
+        <w:rPr>
+          <w:sz w:val="28"/>
+        </w:rPr>
+      </w:pPr>
+      <w:r>
+        <w:rPr>
+          <w:sz w:val="28"/>
+        </w:rPr>
+        <w:t>Vo</w:t>
+      </w:r>
+      <w:r>
+        <w:rPr>
+          <w:sz w:val="28"/>
+        </w:rPr>
+        <w:t xml:space="preserve">ici un exemple des requêtes qui sont utilisées dans la barre de navigation principale. </w:t>
+      </w:r>
+      <w:r>
+        <w:rPr>
+          <w:sz w:val="28"/>
+        </w:rPr>
+        <w:t xml:space="preserve">Par exemple, celle-ci retourne le titre, le nom, le </w:t>
+      </w:r>
+      <w:proofErr w:type="spellStart"/>
+      <w:r>
+        <w:rPr>
+          <w:sz w:val="28"/>
+        </w:rPr>
+        <w:t>materiel</w:t>
+      </w:r>
+      <w:proofErr w:type="spellEnd"/>
+      <w:r>
+        <w:rPr>
+          <w:sz w:val="28"/>
+        </w:rPr>
+        <w:t xml:space="preserve">, le prix et le village de ventes de toutes les armures. Nous utilisons ce gabarit pour les armes, potions, animaux. </w:t>
+      </w:r>
+    </w:p>
+    <w:p>
+      <w:pPr>
+        <w:rPr>
+          <w:sz w:val="28"/>
+        </w:rPr>
+      </w:pPr>
+    </w:p>
+    <w:p>
+      <w:pPr>
+        <w:rPr>
+          <w:sz w:val="28"/>
+        </w:rPr>
+      </w:pPr>
+    </w:p>
+    <w:p>
+      <w:pPr>
+        <w:rPr>
+          <w:sz w:val="28"/>
+        </w:rPr>
+      </w:pPr>
+    </w:p>
+    <w:p>
+      <w:pPr>
+        <w:rPr>
+          <w:sz w:val="28"/>
+        </w:rPr>
+      </w:pPr>
+    </w:p>
+    <w:p>
+      <w:pPr>
+        <w:rPr>
+          <w:sz w:val="28"/>
+        </w:rPr>
+      </w:pPr>
+    </w:p>
+    <w:p>
+      <w:pPr>
+        <w:rPr>
+          <w:sz w:val="28"/>
+        </w:rPr>
+      </w:pPr>
+    </w:p>
+    <w:p>
+      <w:pPr>
+        <w:rPr>
+          <w:sz w:val="28"/>
+        </w:rPr>
+      </w:pPr>
+    </w:p>
+    <w:p>
+      <w:pPr>
+        <w:rPr>
+          <w:sz w:val="28"/>
+        </w:rPr>
+      </w:pPr>
+      <w:bookmarkStart w:id="2" w:name="_GoBack"/>
+      <w:bookmarkEnd w:id="2"/>
       <w:r>
         <w:rPr>
           <w:sz w:val="28"/>
         </w:rPr>
         <w:lastRenderedPageBreak/>
-        <w:t>ANCIENNES QUI MARCHENT PU TROP A CAUSE DES CHANGEMENTS AUX TABLES</w:t>
+        <w:t>Autres requêtes</w:t>
       </w:r>
     </w:p>
     <w:p>
@@ -1202,19 +1400,19 @@
         </w:rPr>
         <w:t xml:space="preserve"> </w:t>
       </w:r>
-      <w:bookmarkStart w:id="2" w:name="_MON_1586606968"/>
-      <w:bookmarkEnd w:id="2"/>
+      <w:bookmarkStart w:id="3" w:name="_MON_1586606968"/>
+      <w:bookmarkEnd w:id="3"/>
       <w:r>
         <w:rPr>
           <w:b/>
           <w:sz w:val="32"/>
           <w:lang w:val="en-CA"/>
         </w:rPr>
-        <w:object w:dxaOrig="8640" w:dyaOrig="3598">
-          <v:shape id="_x0000_i1027" type="#_x0000_t75" style="width:6in;height:180.45pt" o:ole="">
+        <w:object w:dxaOrig="8640" w:dyaOrig="3572">
+          <v:shape id="_x0000_i1027" type="#_x0000_t75" style="width:6in;height:179.25pt" o:ole="">
             <v:imagedata r:id="rId12" o:title=""/>
           </v:shape>
-          <o:OLEObject Type="Embed" ProgID="Word.OpenDocumentText.12" ShapeID="_x0000_i1027" DrawAspect="Content" ObjectID="_1586608462" r:id="rId13"/>
+          <o:OLEObject Type="Embed" ProgID="Word.OpenDocumentText.12" ShapeID="_x0000_i1027" DrawAspect="Content" ObjectID="_1586687495" r:id="rId13"/>
         </w:object>
       </w:r>
     </w:p>
@@ -1234,7 +1432,35 @@
         <w:rPr>
           <w:sz w:val="28"/>
         </w:rPr>
-        <w:t>riau, le prix unitaire et la quantité de toutes les armures fait de «Plate» qui sont en vente à Stormwind.</w:t>
+        <w:t>riau, le prix unitaire et la quantité de toutes les armures fait de</w:t>
+      </w:r>
+      <w:proofErr w:type="gramStart"/>
+      <w:r>
+        <w:rPr>
+          <w:sz w:val="28"/>
+        </w:rPr>
+        <w:t xml:space="preserve"> «Plate</w:t>
+      </w:r>
+      <w:proofErr w:type="gramEnd"/>
+      <w:r>
+        <w:rPr>
+          <w:sz w:val="28"/>
+        </w:rPr>
+        <w:t xml:space="preserve">» qui sont en vente à </w:t>
+      </w:r>
+      <w:proofErr w:type="spellStart"/>
+      <w:r>
+        <w:rPr>
+          <w:sz w:val="28"/>
+        </w:rPr>
+        <w:t>Stormwind</w:t>
+      </w:r>
+      <w:proofErr w:type="spellEnd"/>
+      <w:r>
+        <w:rPr>
+          <w:sz w:val="28"/>
+        </w:rPr>
+        <w:t>.</w:t>
       </w:r>
     </w:p>
     <w:p>
@@ -1257,23 +1483,23 @@
         <w:t>2.</w:t>
       </w:r>
     </w:p>
-    <w:bookmarkStart w:id="3" w:name="_MON_1586607105"/>
-    <w:bookmarkEnd w:id="3"/>
-    <w:p>
-      <w:pPr>
-        <w:rPr>
-          <w:sz w:val="28"/>
-        </w:rPr>
-      </w:pPr>
-      <w:r>
-        <w:rPr>
-          <w:sz w:val="28"/>
-        </w:rPr>
-        <w:object w:dxaOrig="8640" w:dyaOrig="1799">
-          <v:shape id="_x0000_i1028" type="#_x0000_t75" style="width:6in;height:89.75pt" o:ole="">
+    <w:bookmarkStart w:id="4" w:name="_MON_1586607105"/>
+    <w:bookmarkEnd w:id="4"/>
+    <w:p>
+      <w:pPr>
+        <w:rPr>
+          <w:sz w:val="28"/>
+        </w:rPr>
+      </w:pPr>
+      <w:r>
+        <w:rPr>
+          <w:sz w:val="28"/>
+        </w:rPr>
+        <w:object w:dxaOrig="8640" w:dyaOrig="1786">
+          <v:shape id="_x0000_i1028" type="#_x0000_t75" style="width:6in;height:89.25pt" o:ole="">
             <v:imagedata r:id="rId14" o:title=""/>
           </v:shape>
-          <o:OLEObject Type="Embed" ProgID="Word.OpenDocumentText.12" ShapeID="_x0000_i1028" DrawAspect="Content" ObjectID="_1586608463" r:id="rId15"/>
+          <o:OLEObject Type="Embed" ProgID="Word.OpenDocumentText.12" ShapeID="_x0000_i1028" DrawAspect="Content" ObjectID="_1586687496" r:id="rId15"/>
         </w:object>
       </w:r>
     </w:p>
@@ -1287,74 +1513,89 @@
         <w:rPr>
           <w:sz w:val="28"/>
         </w:rPr>
-        <w:t>Cette requête sort tous les objets en vente à Edoras.</w:t>
-      </w:r>
-    </w:p>
-    <w:p>
-      <w:pPr>
-        <w:rPr>
-          <w:sz w:val="28"/>
-        </w:rPr>
-      </w:pPr>
-    </w:p>
-    <w:p>
-      <w:pPr>
-        <w:rPr>
-          <w:sz w:val="28"/>
-        </w:rPr>
-      </w:pPr>
-    </w:p>
-    <w:p>
-      <w:pPr>
-        <w:rPr>
-          <w:sz w:val="28"/>
-        </w:rPr>
-      </w:pPr>
-    </w:p>
-    <w:p>
-      <w:pPr>
-        <w:rPr>
-          <w:sz w:val="28"/>
-        </w:rPr>
-      </w:pPr>
-    </w:p>
-    <w:p>
-      <w:pPr>
-        <w:rPr>
-          <w:sz w:val="28"/>
-        </w:rPr>
-      </w:pPr>
-    </w:p>
-    <w:p>
-      <w:pPr>
-        <w:rPr>
-          <w:sz w:val="28"/>
-        </w:rPr>
-      </w:pPr>
-      <w:r>
-        <w:rPr>
-          <w:sz w:val="28"/>
-        </w:rPr>
+        <w:t xml:space="preserve">Cette requête sort tous les objets en vente à </w:t>
+      </w:r>
+      <w:proofErr w:type="spellStart"/>
+      <w:r>
+        <w:rPr>
+          <w:sz w:val="28"/>
+        </w:rPr>
+        <w:t>Edoras</w:t>
+      </w:r>
+      <w:proofErr w:type="spellEnd"/>
+      <w:r>
+        <w:rPr>
+          <w:sz w:val="28"/>
+        </w:rPr>
+        <w:t>.</w:t>
+      </w:r>
+    </w:p>
+    <w:p>
+      <w:pPr>
+        <w:rPr>
+          <w:sz w:val="28"/>
+        </w:rPr>
+      </w:pPr>
+    </w:p>
+    <w:p>
+      <w:pPr>
+        <w:rPr>
+          <w:sz w:val="28"/>
+        </w:rPr>
+      </w:pPr>
+    </w:p>
+    <w:p>
+      <w:pPr>
+        <w:rPr>
+          <w:sz w:val="28"/>
+        </w:rPr>
+      </w:pPr>
+    </w:p>
+    <w:p>
+      <w:pPr>
+        <w:rPr>
+          <w:sz w:val="28"/>
+        </w:rPr>
+      </w:pPr>
+    </w:p>
+    <w:p>
+      <w:pPr>
+        <w:rPr>
+          <w:sz w:val="28"/>
+        </w:rPr>
+      </w:pPr>
+    </w:p>
+    <w:p>
+      <w:pPr>
+        <w:rPr>
+          <w:sz w:val="28"/>
+        </w:rPr>
+      </w:pPr>
+      <w:r>
+        <w:rPr>
+          <w:sz w:val="28"/>
+        </w:rPr>
+        <w:lastRenderedPageBreak/>
         <w:t>3.</w:t>
       </w:r>
     </w:p>
-    <w:bookmarkStart w:id="4" w:name="_MON_1586607184"/>
-    <w:bookmarkEnd w:id="4"/>
-    <w:p>
-      <w:pPr>
-        <w:rPr>
-          <w:sz w:val="28"/>
-        </w:rPr>
-      </w:pPr>
-      <w:r>
-        <w:rPr>
-          <w:sz w:val="28"/>
-        </w:rPr>
-        <w:object w:dxaOrig="8640" w:dyaOrig="3598">
-          <v:shape id="_x0000_i1029" type="#_x0000_t75" style="width:6in;height:180.45pt" o:ole="">
+    <w:bookmarkStart w:id="5" w:name="_MON_1586607184"/>
+    <w:bookmarkEnd w:id="5"/>
+    <w:p>
+      <w:pPr>
+        <w:rPr>
+          <w:sz w:val="28"/>
+        </w:rPr>
+      </w:pPr>
+      <w:r>
+        <w:rPr>
+          <w:sz w:val="28"/>
+        </w:rPr>
+        <w:object w:dxaOrig="8640" w:dyaOrig="3572">
+          <v:shape id="_x0000_i1029" type="#_x0000_t75" style="width:6in;height:179.25pt" o:ole="">
             <v:imagedata r:id="rId16" o:title=""/>
           </v:shape>
-          <o:OLEObject Type="Embed" ProgID="Word.OpenDocumentText.12" ShapeID="_x0000_i1029" DrawAspect="Content" ObjectID="_1586608464" r:id="rId17"/>
+          <o:OLEObject Type="Embed" ProgID="Word.OpenDocumentText.12" ShapeID="_x0000_i1029" DrawAspect="Content" ObjectID="_1586687497" r:id="rId17"/>
         </w:object>
       </w:r>
     </w:p>
@@ -1368,7 +1609,35 @@
         <w:rPr>
           <w:sz w:val="28"/>
         </w:rPr>
-        <w:t>Cette requête donne toutes les potions de soins en vente à Theramore en sortant leur nom, leur effet, leur prix et la quantité en vente.</w:t>
+        <w:t xml:space="preserve">Cette requête donne toutes les </w:t>
+      </w:r>
+      <w:proofErr w:type="spellStart"/>
+      <w:r>
+        <w:rPr>
+          <w:sz w:val="28"/>
+        </w:rPr>
+        <w:t>potions</w:t>
+      </w:r>
+      <w:proofErr w:type="spellEnd"/>
+      <w:r>
+        <w:rPr>
+          <w:sz w:val="28"/>
+        </w:rPr>
+        <w:t xml:space="preserve"> de soins en vente à </w:t>
+      </w:r>
+      <w:proofErr w:type="spellStart"/>
+      <w:r>
+        <w:rPr>
+          <w:sz w:val="28"/>
+        </w:rPr>
+        <w:t>Theramore</w:t>
+      </w:r>
+      <w:proofErr w:type="spellEnd"/>
+      <w:r>
+        <w:rPr>
+          <w:sz w:val="28"/>
+        </w:rPr>
+        <w:t xml:space="preserve"> en sortant leur nom, leur effet, leur prix et la quantité en vente.</w:t>
       </w:r>
     </w:p>
     <w:p>
@@ -1391,23 +1660,23 @@
         <w:t>4.</w:t>
       </w:r>
     </w:p>
-    <w:bookmarkStart w:id="5" w:name="_MON_1586607267"/>
-    <w:bookmarkEnd w:id="5"/>
-    <w:p>
-      <w:pPr>
-        <w:rPr>
-          <w:sz w:val="28"/>
-        </w:rPr>
-      </w:pPr>
-      <w:r>
-        <w:rPr>
-          <w:sz w:val="28"/>
-        </w:rPr>
-        <w:object w:dxaOrig="8640" w:dyaOrig="2089">
-          <v:shape id="_x0000_i1030" type="#_x0000_t75" style="width:6in;height:103.8pt" o:ole="">
+    <w:bookmarkStart w:id="6" w:name="_MON_1586607267"/>
+    <w:bookmarkEnd w:id="6"/>
+    <w:p>
+      <w:pPr>
+        <w:rPr>
+          <w:sz w:val="28"/>
+        </w:rPr>
+      </w:pPr>
+      <w:r>
+        <w:rPr>
+          <w:sz w:val="28"/>
+        </w:rPr>
+        <w:object w:dxaOrig="8640" w:dyaOrig="2072">
+          <v:shape id="_x0000_i1030" type="#_x0000_t75" style="width:6in;height:102.75pt" o:ole="">
             <v:imagedata r:id="rId18" o:title=""/>
           </v:shape>
-          <o:OLEObject Type="Embed" ProgID="Word.OpenDocumentText.12" ShapeID="_x0000_i1030" DrawAspect="Content" ObjectID="_1586608465" r:id="rId19"/>
+          <o:OLEObject Type="Embed" ProgID="Word.OpenDocumentText.12" ShapeID="_x0000_i1030" DrawAspect="Content" ObjectID="_1586687498" r:id="rId19"/>
         </w:object>
       </w:r>
       <w:r>
@@ -1475,26 +1744,27 @@
         <w:rPr>
           <w:sz w:val="28"/>
         </w:rPr>
+        <w:lastRenderedPageBreak/>
         <w:t>5.</w:t>
       </w:r>
     </w:p>
-    <w:bookmarkStart w:id="6" w:name="_MON_1586607375"/>
-    <w:bookmarkEnd w:id="6"/>
-    <w:p>
-      <w:pPr>
-        <w:rPr>
-          <w:sz w:val="28"/>
-        </w:rPr>
-      </w:pPr>
-      <w:r>
-        <w:rPr>
-          <w:sz w:val="28"/>
-        </w:rPr>
-        <w:object w:dxaOrig="8640" w:dyaOrig="2699">
-          <v:shape id="_x0000_i1031" type="#_x0000_t75" style="width:6in;height:134.65pt" o:ole="">
+    <w:bookmarkStart w:id="7" w:name="_MON_1586607375"/>
+    <w:bookmarkEnd w:id="7"/>
+    <w:p>
+      <w:pPr>
+        <w:rPr>
+          <w:sz w:val="28"/>
+        </w:rPr>
+      </w:pPr>
+      <w:r>
+        <w:rPr>
+          <w:sz w:val="28"/>
+        </w:rPr>
+        <w:object w:dxaOrig="8640" w:dyaOrig="2359">
+          <v:shape id="_x0000_i1031" type="#_x0000_t75" style="width:6in;height:117.75pt" o:ole="">
             <v:imagedata r:id="rId20" o:title=""/>
           </v:shape>
-          <o:OLEObject Type="Embed" ProgID="Word.OpenDocumentText.12" ShapeID="_x0000_i1031" DrawAspect="Content" ObjectID="_1586608466" r:id="rId21"/>
+          <o:OLEObject Type="Embed" ProgID="Word.OpenDocumentText.12" ShapeID="_x0000_i1031" DrawAspect="Content" ObjectID="_1586687499" r:id="rId21"/>
         </w:object>
       </w:r>
     </w:p>
@@ -1508,7 +1778,25 @@
         <w:rPr>
           <w:sz w:val="28"/>
         </w:rPr>
-        <w:t>Cette requête donne le casque le moins cher.</w:t>
+        <w:t xml:space="preserve">Cette requête </w:t>
+      </w:r>
+      <w:r>
+        <w:rPr>
+          <w:sz w:val="28"/>
+        </w:rPr>
+        <w:t>retourn</w:t>
+      </w:r>
+      <w:r>
+        <w:rPr>
+          <w:sz w:val="28"/>
+        </w:rPr>
+        <w:t>e</w:t>
+      </w:r>
+      <w:r>
+        <w:rPr>
+          <w:sz w:val="28"/>
+        </w:rPr>
+        <w:t xml:space="preserve"> la distance entre 2 villages.</w:t>
       </w:r>
     </w:p>
     <w:p>
@@ -1531,23 +1819,23 @@
         <w:t>6.</w:t>
       </w:r>
     </w:p>
-    <w:bookmarkStart w:id="7" w:name="_MON_1586607443"/>
-    <w:bookmarkEnd w:id="7"/>
-    <w:p>
-      <w:pPr>
-        <w:rPr>
-          <w:sz w:val="28"/>
-        </w:rPr>
-      </w:pPr>
-      <w:r>
-        <w:rPr>
-          <w:sz w:val="28"/>
-        </w:rPr>
-        <w:object w:dxaOrig="8640" w:dyaOrig="2699">
-          <v:shape id="_x0000_i1032" type="#_x0000_t75" style="width:6in;height:134.65pt" o:ole="">
+    <w:bookmarkStart w:id="8" w:name="_MON_1586607443"/>
+    <w:bookmarkEnd w:id="8"/>
+    <w:p>
+      <w:pPr>
+        <w:rPr>
+          <w:sz w:val="28"/>
+        </w:rPr>
+      </w:pPr>
+      <w:r>
+        <w:rPr>
+          <w:sz w:val="28"/>
+        </w:rPr>
+        <w:object w:dxaOrig="8640" w:dyaOrig="4282">
+          <v:shape id="_x0000_i1032" type="#_x0000_t75" style="width:6in;height:213.75pt" o:ole="">
             <v:imagedata r:id="rId22" o:title=""/>
           </v:shape>
-          <o:OLEObject Type="Embed" ProgID="Word.OpenDocumentText.12" ShapeID="_x0000_i1032" DrawAspect="Content" ObjectID="_1586608467" r:id="rId23"/>
+          <o:OLEObject Type="Embed" ProgID="Word.OpenDocumentText.12" ShapeID="_x0000_i1032" DrawAspect="Content" ObjectID="_1586687500" r:id="rId23"/>
         </w:object>
       </w:r>
     </w:p>
@@ -1557,148 +1845,145 @@
           <w:sz w:val="28"/>
         </w:rPr>
       </w:pPr>
-    </w:p>
-    <w:p>
-      <w:pPr>
-        <w:rPr>
-          <w:sz w:val="28"/>
-        </w:rPr>
-      </w:pPr>
-    </w:p>
-    <w:p>
-      <w:pPr>
-        <w:rPr>
-          <w:sz w:val="28"/>
-        </w:rPr>
-      </w:pPr>
-    </w:p>
-    <w:p>
-      <w:pPr>
-        <w:rPr>
-          <w:sz w:val="28"/>
-        </w:rPr>
-      </w:pPr>
-    </w:p>
-    <w:p>
-      <w:pPr>
-        <w:rPr>
-          <w:sz w:val="28"/>
-        </w:rPr>
-      </w:pPr>
-    </w:p>
-    <w:p>
-      <w:pPr>
-        <w:rPr>
-          <w:sz w:val="28"/>
-        </w:rPr>
-      </w:pPr>
-    </w:p>
-    <w:p>
-      <w:pPr>
-        <w:rPr>
-          <w:sz w:val="28"/>
-        </w:rPr>
-      </w:pPr>
-    </w:p>
-    <w:p>
-      <w:pPr>
-        <w:rPr>
-          <w:sz w:val="28"/>
-        </w:rPr>
-      </w:pPr>
-    </w:p>
-    <w:p>
-      <w:pPr>
-        <w:rPr>
-          <w:sz w:val="28"/>
-        </w:rPr>
-      </w:pPr>
-    </w:p>
-    <w:p>
-      <w:pPr>
-        <w:rPr>
-          <w:sz w:val="28"/>
-        </w:rPr>
-      </w:pPr>
-    </w:p>
-    <w:p>
-      <w:pPr>
-        <w:rPr>
-          <w:sz w:val="28"/>
-        </w:rPr>
-      </w:pPr>
-    </w:p>
-    <w:p>
-      <w:pPr>
-        <w:rPr>
-          <w:sz w:val="28"/>
-        </w:rPr>
-      </w:pPr>
-    </w:p>
-    <w:p>
-      <w:pPr>
-        <w:rPr>
-          <w:sz w:val="28"/>
-        </w:rPr>
-      </w:pPr>
-    </w:p>
-    <w:p>
-      <w:pPr>
-        <w:rPr>
-          <w:sz w:val="28"/>
-        </w:rPr>
-      </w:pPr>
-    </w:p>
-    <w:p>
-      <w:pPr>
-        <w:rPr>
-          <w:sz w:val="28"/>
-        </w:rPr>
-      </w:pPr>
-    </w:p>
-    <w:p>
-      <w:pPr>
-        <w:rPr>
-          <w:sz w:val="28"/>
-        </w:rPr>
-      </w:pPr>
-    </w:p>
-    <w:p>
-      <w:pPr>
-        <w:rPr>
-          <w:sz w:val="28"/>
-        </w:rPr>
-      </w:pPr>
-    </w:p>
-    <w:p>
-      <w:pPr>
-        <w:rPr>
-          <w:sz w:val="28"/>
-        </w:rPr>
-      </w:pPr>
-    </w:p>
-    <w:p>
-      <w:pPr>
-        <w:rPr>
-          <w:sz w:val="28"/>
-        </w:rPr>
-      </w:pPr>
-    </w:p>
-    <w:p>
-      <w:pPr>
-        <w:rPr>
-          <w:sz w:val="28"/>
-        </w:rPr>
-      </w:pPr>
-    </w:p>
-    <w:p>
-      <w:pPr>
-        <w:rPr>
-          <w:sz w:val="28"/>
-        </w:rPr>
-      </w:pPr>
-      <w:bookmarkStart w:id="8" w:name="_GoBack"/>
-      <w:bookmarkEnd w:id="8"/>
+      <w:r>
+        <w:rPr>
+          <w:sz w:val="28"/>
+        </w:rPr>
+        <w:t>Cette requête retourne l’arme de Mace la moins chère ainsi que le client de vente.</w:t>
+      </w:r>
+    </w:p>
+    <w:p>
+      <w:pPr>
+        <w:rPr>
+          <w:sz w:val="28"/>
+        </w:rPr>
+      </w:pPr>
+    </w:p>
+    <w:p>
+      <w:pPr>
+        <w:rPr>
+          <w:sz w:val="28"/>
+        </w:rPr>
+      </w:pPr>
+    </w:p>
+    <w:p>
+      <w:pPr>
+        <w:rPr>
+          <w:sz w:val="28"/>
+        </w:rPr>
+      </w:pPr>
+    </w:p>
+    <w:p>
+      <w:pPr>
+        <w:rPr>
+          <w:sz w:val="28"/>
+        </w:rPr>
+      </w:pPr>
+    </w:p>
+    <w:p>
+      <w:pPr>
+        <w:rPr>
+          <w:sz w:val="28"/>
+        </w:rPr>
+      </w:pPr>
+    </w:p>
+    <w:p>
+      <w:pPr>
+        <w:rPr>
+          <w:sz w:val="28"/>
+        </w:rPr>
+      </w:pPr>
+    </w:p>
+    <w:p>
+      <w:pPr>
+        <w:rPr>
+          <w:sz w:val="28"/>
+        </w:rPr>
+      </w:pPr>
+    </w:p>
+    <w:p>
+      <w:pPr>
+        <w:rPr>
+          <w:sz w:val="28"/>
+        </w:rPr>
+      </w:pPr>
+    </w:p>
+    <w:p>
+      <w:pPr>
+        <w:rPr>
+          <w:sz w:val="28"/>
+        </w:rPr>
+      </w:pPr>
+    </w:p>
+    <w:p>
+      <w:pPr>
+        <w:rPr>
+          <w:sz w:val="28"/>
+        </w:rPr>
+      </w:pPr>
+    </w:p>
+    <w:p>
+      <w:pPr>
+        <w:rPr>
+          <w:sz w:val="28"/>
+        </w:rPr>
+      </w:pPr>
+    </w:p>
+    <w:p>
+      <w:pPr>
+        <w:rPr>
+          <w:sz w:val="28"/>
+        </w:rPr>
+      </w:pPr>
+    </w:p>
+    <w:p>
+      <w:pPr>
+        <w:rPr>
+          <w:sz w:val="28"/>
+        </w:rPr>
+      </w:pPr>
+    </w:p>
+    <w:p>
+      <w:pPr>
+        <w:rPr>
+          <w:sz w:val="28"/>
+        </w:rPr>
+      </w:pPr>
+    </w:p>
+    <w:p>
+      <w:pPr>
+        <w:rPr>
+          <w:sz w:val="28"/>
+        </w:rPr>
+      </w:pPr>
+    </w:p>
+    <w:p>
+      <w:pPr>
+        <w:rPr>
+          <w:sz w:val="28"/>
+        </w:rPr>
+      </w:pPr>
+    </w:p>
+    <w:p>
+      <w:pPr>
+        <w:rPr>
+          <w:sz w:val="28"/>
+        </w:rPr>
+      </w:pPr>
+    </w:p>
+    <w:p>
+      <w:pPr>
+        <w:rPr>
+          <w:sz w:val="28"/>
+        </w:rPr>
+      </w:pPr>
+    </w:p>
+    <w:p>
+      <w:pPr>
+        <w:rPr>
+          <w:sz w:val="28"/>
+        </w:rPr>
+      </w:pPr>
     </w:p>
     <w:p>
       <w:pPr>
@@ -2940,7 +3225,7 @@
 </file>
 
 <file path=customXml/itemProps1.xml><?xml version="1.0" encoding="utf-8"?>
-<ds:datastoreItem xmlns:ds="http://schemas.openxmlformats.org/officeDocument/2006/customXml" ds:itemID="{666F2D65-8E34-4AD2-91F7-F7E8B0E74E03}">
+<ds:datastoreItem xmlns:ds="http://schemas.openxmlformats.org/officeDocument/2006/customXml" ds:itemID="{D7B49F3B-8ED2-480B-9380-85D4D9BB775E}">
   <ds:schemaRefs>
     <ds:schemaRef ds:uri="http://schemas.openxmlformats.org/officeDocument/2006/bibliography"/>
   </ds:schemaRefs>

</xml_diff>

<commit_message>
Finalisé le rapport. Si on rajoute la fonctionnalité d'ajouter des offres va falloir l'ajouter dans le rapport.
</commit_message>
<xml_diff>
--- a/Rapport.docx
+++ b/Rapport.docx
@@ -33,72 +33,65 @@
       </w:pPr>
       <w:r>
         <w:rPr>
-          <w:sz w:val="28"/>
-        </w:rPr>
-        <w:t>[</w:t>
-      </w:r>
-      <w:proofErr w:type="gramStart"/>
-      <w:r>
-        <w:rPr>
-          <w:sz w:val="28"/>
-        </w:rPr>
-        <w:t>image</w:t>
-      </w:r>
-      <w:proofErr w:type="gramEnd"/>
-      <w:r>
-        <w:rPr>
-          <w:sz w:val="28"/>
-        </w:rPr>
-        <w:t>]</w:t>
-      </w:r>
-    </w:p>
-    <w:p>
-      <w:pPr>
-        <w:rPr>
-          <w:sz w:val="28"/>
-        </w:rPr>
-      </w:pPr>
-    </w:p>
-    <w:p>
-      <w:pPr>
-        <w:rPr>
-          <w:sz w:val="28"/>
-        </w:rPr>
-      </w:pPr>
-    </w:p>
-    <w:p>
-      <w:pPr>
-        <w:rPr>
-          <w:sz w:val="28"/>
-        </w:rPr>
-      </w:pPr>
-    </w:p>
-    <w:p>
-      <w:pPr>
-        <w:rPr>
-          <w:sz w:val="28"/>
-        </w:rPr>
-      </w:pPr>
-      <w:r>
-        <w:rPr>
-          <w:sz w:val="28"/>
-        </w:rPr>
-        <w:t>[</w:t>
-      </w:r>
-      <w:proofErr w:type="gramStart"/>
-      <w:r>
-        <w:rPr>
-          <w:sz w:val="28"/>
-        </w:rPr>
-        <w:t>explication</w:t>
-      </w:r>
-      <w:proofErr w:type="gramEnd"/>
-      <w:r>
-        <w:rPr>
-          <w:sz w:val="28"/>
-        </w:rPr>
-        <w:t>]</w:t>
-      </w:r>
+          <w:noProof/>
+          <w:sz w:val="28"/>
+        </w:rPr>
+        <w:drawing>
+          <wp:inline distT="0" distB="0" distL="0" distR="0">
+            <wp:extent cx="5486400" cy="4490085"/>
+            <wp:effectExtent l="0" t="0" r="0" b="5715"/>
+            <wp:docPr id="1" name="Image 1" descr="C:\Users\Jérémy\AppData\Local\Microsoft\Windows\INetCache\Content.Word\Projet final - EA.PNG"/>
+            <wp:cNvGraphicFramePr>
+              <a:graphicFrameLocks xmlns:a="http://schemas.openxmlformats.org/drawingml/2006/main" noChangeAspect="1"/>
+            </wp:cNvGraphicFramePr>
+            <a:graphic xmlns:a="http://schemas.openxmlformats.org/drawingml/2006/main">
+              <a:graphicData uri="http://schemas.openxmlformats.org/drawingml/2006/picture">
+                <pic:pic xmlns:pic="http://schemas.openxmlformats.org/drawingml/2006/picture">
+                  <pic:nvPicPr>
+                    <pic:cNvPr id="0" name="Picture 9" descr="C:\Users\Jérémy\AppData\Local\Microsoft\Windows\INetCache\Content.Word\Projet final - EA.PNG"/>
+                    <pic:cNvPicPr>
+                      <a:picLocks noChangeAspect="1" noChangeArrowheads="1"/>
+                    </pic:cNvPicPr>
+                  </pic:nvPicPr>
+                  <pic:blipFill>
+                    <a:blip r:embed="rId8">
+                      <a:extLst>
+                        <a:ext uri="{28A0092B-C50C-407E-A947-70E740481C1C}">
+                          <a14:useLocalDpi xmlns:a14="http://schemas.microsoft.com/office/drawing/2010/main" val="0"/>
+                        </a:ext>
+                      </a:extLst>
+                    </a:blip>
+                    <a:srcRect/>
+                    <a:stretch>
+                      <a:fillRect/>
+                    </a:stretch>
+                  </pic:blipFill>
+                  <pic:spPr bwMode="auto">
+                    <a:xfrm>
+                      <a:off x="0" y="0"/>
+                      <a:ext cx="5486400" cy="4490085"/>
+                    </a:xfrm>
+                    <a:prstGeom prst="rect">
+                      <a:avLst/>
+                    </a:prstGeom>
+                    <a:noFill/>
+                    <a:ln>
+                      <a:noFill/>
+                    </a:ln>
+                  </pic:spPr>
+                </pic:pic>
+              </a:graphicData>
+            </a:graphic>
+          </wp:inline>
+        </w:drawing>
+      </w:r>
+    </w:p>
+    <w:p>
+      <w:pPr>
+        <w:rPr>
+          <w:sz w:val="28"/>
+        </w:rPr>
+      </w:pPr>
     </w:p>
     <w:p>
       <w:pPr>
@@ -170,19 +163,63 @@
         <w:rPr>
           <w:sz w:val="28"/>
         </w:rPr>
-        <w:t xml:space="preserve">Une offre est faite de sorte qu’un utilisateur peut </w:t>
-      </w:r>
-      <w:r>
-        <w:rPr>
-          <w:sz w:val="28"/>
-        </w:rPr>
-        <w:t xml:space="preserve">vendre le même objet </w:t>
-      </w:r>
-      <w:r>
-        <w:rPr>
-          <w:sz w:val="28"/>
-        </w:rPr>
-        <w:t>un</w:t>
+        <w:t>Une offre a tout d’abord</w:t>
+      </w:r>
+      <w:r>
+        <w:rPr>
+          <w:sz w:val="28"/>
+        </w:rPr>
+        <w:t xml:space="preserve"> l’attribut « </w:t>
+      </w:r>
+      <w:proofErr w:type="spellStart"/>
+      <w:r>
+        <w:rPr>
+          <w:sz w:val="28"/>
+        </w:rPr>
+        <w:t>availa</w:t>
+      </w:r>
+      <w:r>
+        <w:rPr>
+          <w:sz w:val="28"/>
+        </w:rPr>
+        <w:t>ble</w:t>
+      </w:r>
+      <w:proofErr w:type="spellEnd"/>
+      <w:r>
+        <w:rPr>
+          <w:sz w:val="28"/>
+        </w:rPr>
+        <w:t xml:space="preserve"> » qui indique si </w:t>
+      </w:r>
+      <w:r>
+        <w:rPr>
+          <w:sz w:val="28"/>
+        </w:rPr>
+        <w:t xml:space="preserve">l’offre est encore </w:t>
+      </w:r>
+      <w:r>
+        <w:rPr>
+          <w:sz w:val="28"/>
+        </w:rPr>
+        <w:t>disponible</w:t>
+      </w:r>
+      <w:r>
+        <w:rPr>
+          <w:sz w:val="28"/>
+        </w:rPr>
+        <w:t>.</w:t>
+      </w:r>
+      <w:r>
+        <w:rPr>
+          <w:sz w:val="28"/>
+        </w:rPr>
+        <w:t xml:space="preserve"> Chaque offre aura au</w:t>
+      </w:r>
+      <w:r>
+        <w:rPr>
+          <w:sz w:val="28"/>
+        </w:rPr>
+        <w:t>ssi</w:t>
       </w:r>
       <w:r>
         <w:rPr>
@@ -194,146 +231,27 @@
         <w:rPr>
           <w:sz w:val="28"/>
         </w:rPr>
-        <w:t>nombre</w:t>
-      </w:r>
-      <w:r>
-        <w:rPr>
-          <w:sz w:val="28"/>
-        </w:rPr>
-        <w:t xml:space="preserve"> arbitraire </w:t>
-      </w:r>
-      <w:r>
-        <w:rPr>
-          <w:sz w:val="28"/>
-        </w:rPr>
-        <w:t>de fois</w:t>
-      </w:r>
-      <w:r>
-        <w:rPr>
-          <w:sz w:val="28"/>
-        </w:rPr>
-        <w:t>, c’est pourquoi chaque offre a un attribut quantité</w:t>
-      </w:r>
-      <w:r>
-        <w:rPr>
-          <w:sz w:val="28"/>
-        </w:rPr>
-        <w:t>.</w:t>
-      </w:r>
-      <w:r>
-        <w:rPr>
-          <w:sz w:val="28"/>
-        </w:rPr>
-        <w:t xml:space="preserve"> Nous avons donc dans offre l’attribut « disponible » qui indique si l</w:t>
-      </w:r>
-      <w:r>
-        <w:rPr>
-          <w:sz w:val="28"/>
-        </w:rPr>
-        <w:t>a</w:t>
-      </w:r>
-      <w:r>
-        <w:rPr>
-          <w:sz w:val="28"/>
-        </w:rPr>
-        <w:t xml:space="preserve"> quantité restante est supérieure à 0.</w:t>
-      </w:r>
-      <w:r>
-        <w:rPr>
-          <w:sz w:val="28"/>
-        </w:rPr>
-        <w:t xml:space="preserve"> Donc une offre qui n’a plus de stock ne sera pas effacée</w:t>
-      </w:r>
-      <w:r>
-        <w:rPr>
-          <w:sz w:val="28"/>
-        </w:rPr>
-        <w:t xml:space="preserve"> de la base</w:t>
-      </w:r>
-      <w:r>
-        <w:rPr>
-          <w:sz w:val="28"/>
-        </w:rPr>
-        <w:t>, mais aura plutôt son attribut disponible mis à false.</w:t>
-      </w:r>
-      <w:r>
-        <w:rPr>
-          <w:sz w:val="28"/>
-        </w:rPr>
-        <w:t xml:space="preserve"> Chaque offre aura au</w:t>
-      </w:r>
-      <w:r>
-        <w:rPr>
-          <w:sz w:val="28"/>
-        </w:rPr>
-        <w:t>ssi</w:t>
-      </w:r>
-      <w:r>
-        <w:rPr>
-          <w:sz w:val="28"/>
-        </w:rPr>
-        <w:t xml:space="preserve"> le prix unitaire en attribut ainsi que son id qui est sa clé primaire.</w:t>
-      </w:r>
-      <w:r>
-        <w:rPr>
-          <w:sz w:val="28"/>
-        </w:rPr>
-        <w:t xml:space="preserve"> </w:t>
-      </w:r>
-      <w:r>
-        <w:rPr>
-          <w:sz w:val="28"/>
-        </w:rPr>
-        <w:t>Finalement</w:t>
-      </w:r>
-      <w:r>
-        <w:rPr>
-          <w:sz w:val="28"/>
-        </w:rPr>
-        <w:t>,</w:t>
-      </w:r>
-      <w:r>
-        <w:rPr>
-          <w:sz w:val="28"/>
-        </w:rPr>
-        <w:t xml:space="preserve"> l’offre a aussi un attribut qui indique la date à laquelle </w:t>
-      </w:r>
-      <w:r>
-        <w:rPr>
-          <w:sz w:val="28"/>
-        </w:rPr>
-        <w:t>l’offre a été mis</w:t>
-      </w:r>
-      <w:r>
-        <w:rPr>
-          <w:sz w:val="28"/>
-        </w:rPr>
-        <w:t>e</w:t>
-      </w:r>
-      <w:r>
-        <w:rPr>
-          <w:sz w:val="28"/>
-        </w:rPr>
-        <w:t xml:space="preserve"> en ligne</w:t>
-      </w:r>
-      <w:r>
-        <w:rPr>
-          <w:sz w:val="28"/>
-        </w:rPr>
-        <w:t>.</w:t>
-      </w:r>
-    </w:p>
-    <w:p>
-      <w:pPr>
-        <w:rPr>
-          <w:sz w:val="28"/>
-        </w:rPr>
-      </w:pPr>
-      <w:r>
-        <w:rPr>
-          <w:sz w:val="28"/>
-        </w:rPr>
-        <w:t>Un utilisateur</w:t>
+        <w:t>une description, un titre et aussi sont id qui est sa clé primaire.</w:t>
+      </w:r>
+    </w:p>
+    <w:p>
+      <w:pPr>
+        <w:rPr>
+          <w:sz w:val="28"/>
+        </w:rPr>
+      </w:pPr>
+      <w:r>
+        <w:rPr>
+          <w:sz w:val="28"/>
+        </w:rPr>
+        <w:lastRenderedPageBreak/>
+        <w:t xml:space="preserve">Un </w:t>
+      </w:r>
+      <w:r>
+        <w:rPr>
+          <w:sz w:val="28"/>
+        </w:rPr>
+        <w:t>client</w:t>
       </w:r>
       <w:r>
         <w:rPr>
@@ -358,33 +276,37 @@
         <w:rPr>
           <w:sz w:val="28"/>
         </w:rPr>
-        <w:t xml:space="preserve"> a un nom, une position géographique x et une position géographique y qui </w:t>
-      </w:r>
-      <w:r>
-        <w:rPr>
-          <w:sz w:val="28"/>
-        </w:rPr>
-        <w:t>font toutes parties de la clé primaire.</w:t>
-      </w:r>
-    </w:p>
-    <w:p>
-      <w:pPr>
-        <w:rPr>
-          <w:sz w:val="28"/>
-        </w:rPr>
-      </w:pPr>
-    </w:p>
-    <w:p>
-      <w:pPr>
-        <w:rPr>
-          <w:sz w:val="28"/>
-        </w:rPr>
-      </w:pPr>
-      <w:r>
-        <w:rPr>
-          <w:sz w:val="28"/>
-        </w:rPr>
-        <w:lastRenderedPageBreak/>
+        <w:t xml:space="preserve"> a un nom</w:t>
+      </w:r>
+      <w:r>
+        <w:rPr>
+          <w:sz w:val="28"/>
+        </w:rPr>
+        <w:t xml:space="preserve"> qui est sa clé primaire</w:t>
+      </w:r>
+      <w:r>
+        <w:rPr>
+          <w:sz w:val="28"/>
+        </w:rPr>
+        <w:t>, une position géographique x</w:t>
+      </w:r>
+      <w:r>
+        <w:rPr>
+          <w:sz w:val="28"/>
+        </w:rPr>
+        <w:t xml:space="preserve"> et une position géographique y.</w:t>
+      </w:r>
+    </w:p>
+    <w:p>
+      <w:pPr>
+        <w:rPr>
+          <w:sz w:val="28"/>
+        </w:rPr>
+      </w:pPr>
+      <w:r>
+        <w:rPr>
+          <w:sz w:val="28"/>
+        </w:rPr>
         <w:t>Un objet</w:t>
       </w:r>
       <w:r>
@@ -403,7 +325,19 @@
         <w:rPr>
           <w:sz w:val="28"/>
         </w:rPr>
-        <w:t xml:space="preserve"> Nous voyons objet comme une classe abstraite, il sera donc impossible de créer un objet tout court, il faudra prendre une des classes qui hérite objet, c’est-à-dire une des suivantes :</w:t>
+        <w:t xml:space="preserve"> Nous voyons objet comme une classe abstraite, il sera donc impossible de créer un objet tout court, il faudra prendre une des classes qui hérite </w:t>
+      </w:r>
+      <w:r>
+        <w:rPr>
+          <w:sz w:val="28"/>
+        </w:rPr>
+        <w:t>d’items</w:t>
+      </w:r>
+      <w:r>
+        <w:rPr>
+          <w:sz w:val="28"/>
+        </w:rPr>
+        <w:t>, c’est-à-dire une des suivantes :</w:t>
       </w:r>
     </w:p>
     <w:p>
@@ -481,6 +415,7 @@
         </w:numPr>
         <w:rPr>
           <w:sz w:val="28"/>
+          <w:u w:val="single"/>
         </w:rPr>
       </w:pPr>
       <w:r>
@@ -504,46 +439,25 @@
     </w:p>
     <w:p>
       <w:pPr>
-        <w:pStyle w:val="Paragraphedeliste"/>
-        <w:numPr>
-          <w:ilvl w:val="0"/>
-          <w:numId w:val="1"/>
-        </w:numPr>
-        <w:rPr>
-          <w:sz w:val="28"/>
-        </w:rPr>
-      </w:pPr>
-      <w:r>
-        <w:rPr>
-          <w:sz w:val="28"/>
-        </w:rPr>
-        <w:t>Babiole qui a pour attribu</w:t>
-      </w:r>
-      <w:r>
-        <w:rPr>
-          <w:sz w:val="28"/>
-        </w:rPr>
-        <w:t>t sa description. Tout</w:t>
-      </w:r>
-      <w:r>
-        <w:rPr>
-          <w:sz w:val="28"/>
-        </w:rPr>
-        <w:t xml:space="preserve"> objet qui n’entre pas dans les autres catégories sera mis ici.</w:t>
-      </w:r>
-    </w:p>
-    <w:p>
-      <w:pPr>
+        <w:ind w:left="360"/>
         <w:rPr>
           <w:sz w:val="28"/>
           <w:u w:val="single"/>
         </w:rPr>
       </w:pPr>
-      <w:r>
+    </w:p>
+    <w:p>
+      <w:pPr>
         <w:rPr>
           <w:sz w:val="28"/>
           <w:u w:val="single"/>
         </w:rPr>
+      </w:pPr>
+      <w:r>
+        <w:rPr>
+          <w:sz w:val="28"/>
+          <w:u w:val="single"/>
+        </w:rPr>
         <w:t>Relations</w:t>
       </w:r>
     </w:p>
@@ -557,46 +471,130 @@
         <w:rPr>
           <w:sz w:val="28"/>
         </w:rPr>
-        <w:t>La relation habite fait le lien entre un utilisateur et le village où il habite.</w:t>
-      </w:r>
-    </w:p>
-    <w:p>
-      <w:pPr>
-        <w:rPr>
-          <w:sz w:val="28"/>
-        </w:rPr>
-      </w:pPr>
-      <w:r>
-        <w:rPr>
-          <w:sz w:val="28"/>
-        </w:rPr>
-        <w:t>La relation poste fait le lien entre un utilisateur et l’offre qu’il poste sur le site.</w:t>
-      </w:r>
-    </w:p>
-    <w:p>
-      <w:pPr>
-        <w:rPr>
-          <w:sz w:val="28"/>
-        </w:rPr>
-      </w:pPr>
-      <w:r>
-        <w:rPr>
-          <w:sz w:val="28"/>
-        </w:rPr>
-        <w:t>La relation affiche fait le lien entre l’offre et l’objet qui est en vente dans l’offre.</w:t>
-      </w:r>
-    </w:p>
-    <w:p>
-      <w:pPr>
-        <w:rPr>
-          <w:sz w:val="28"/>
-        </w:rPr>
-      </w:pPr>
-      <w:r>
-        <w:rPr>
-          <w:sz w:val="28"/>
-        </w:rPr>
-        <w:t>La relation vente fait le lien entre l’offre et un utilisateur qui a fait un achat.</w:t>
+        <w:t>La relation displays fait le lien entre l’offre et l’</w:t>
+      </w:r>
+      <w:r>
+        <w:rPr>
+          <w:sz w:val="28"/>
+        </w:rPr>
+        <w:t xml:space="preserve">objet vendu. Une </w:t>
+      </w:r>
+      <w:r>
+        <w:rPr>
+          <w:sz w:val="28"/>
+        </w:rPr>
+        <w:t xml:space="preserve">offre est faite de sorte qu’un utilisateur peut vendre le même objet un nombre arbitraire de fois, c’est pourquoi </w:t>
+      </w:r>
+      <w:r>
+        <w:rPr>
+          <w:sz w:val="28"/>
+        </w:rPr>
+        <w:t xml:space="preserve">displays </w:t>
+      </w:r>
+      <w:proofErr w:type="gramStart"/>
+      <w:r>
+        <w:rPr>
+          <w:sz w:val="28"/>
+        </w:rPr>
+        <w:t>a</w:t>
+      </w:r>
+      <w:proofErr w:type="gramEnd"/>
+      <w:r>
+        <w:rPr>
+          <w:sz w:val="28"/>
+        </w:rPr>
+        <w:t xml:space="preserve"> l’attribut</w:t>
+      </w:r>
+      <w:r>
+        <w:rPr>
+          <w:sz w:val="28"/>
+        </w:rPr>
+        <w:t xml:space="preserve"> quantity. Displays a aussi l’attribut unitprice symbolisant le prix unitaire de l’</w:t>
+      </w:r>
+      <w:r>
+        <w:rPr>
+          <w:sz w:val="28"/>
+        </w:rPr>
+        <w:t>objet</w:t>
+      </w:r>
+      <w:r>
+        <w:rPr>
+          <w:sz w:val="28"/>
+        </w:rPr>
+        <w:t xml:space="preserve"> vendu.</w:t>
+      </w:r>
+    </w:p>
+    <w:p>
+      <w:pPr>
+        <w:rPr>
+          <w:sz w:val="28"/>
+        </w:rPr>
+      </w:pPr>
+      <w:r>
+        <w:rPr>
+          <w:sz w:val="28"/>
+        </w:rPr>
+        <w:t xml:space="preserve">La relation </w:t>
+      </w:r>
+      <w:proofErr w:type="spellStart"/>
+      <w:r>
+        <w:rPr>
+          <w:sz w:val="28"/>
+        </w:rPr>
+        <w:t>lives</w:t>
+      </w:r>
+      <w:proofErr w:type="spellEnd"/>
+      <w:r>
+        <w:rPr>
+          <w:sz w:val="28"/>
+        </w:rPr>
+        <w:t xml:space="preserve"> fait le lien entre un utilisateur et le village où il habite.</w:t>
+      </w:r>
+    </w:p>
+    <w:p>
+      <w:pPr>
+        <w:rPr>
+          <w:sz w:val="28"/>
+        </w:rPr>
+      </w:pPr>
+      <w:r>
+        <w:rPr>
+          <w:sz w:val="28"/>
+        </w:rPr>
+        <w:t>La relation post</w:t>
+      </w:r>
+      <w:r>
+        <w:rPr>
+          <w:sz w:val="28"/>
+        </w:rPr>
+        <w:t xml:space="preserve"> fait le lien entre un utilisateur et l’offre qu’il poste sur le site.</w:t>
+      </w:r>
+    </w:p>
+    <w:p>
+      <w:pPr>
+        <w:rPr>
+          <w:sz w:val="28"/>
+        </w:rPr>
+      </w:pPr>
+      <w:r>
+        <w:rPr>
+          <w:sz w:val="28"/>
+        </w:rPr>
+        <w:t xml:space="preserve">La relation </w:t>
+      </w:r>
+      <w:proofErr w:type="spellStart"/>
+      <w:r>
+        <w:rPr>
+          <w:sz w:val="28"/>
+        </w:rPr>
+        <w:t>buy</w:t>
+      </w:r>
+      <w:proofErr w:type="spellEnd"/>
+      <w:r>
+        <w:rPr>
+          <w:sz w:val="28"/>
+        </w:rPr>
+        <w:t xml:space="preserve"> fait le lien entre l’offre et un utilisateur qui a fait un achat.</w:t>
       </w:r>
       <w:r>
         <w:rPr>
@@ -604,6 +602,47 @@
         </w:rPr>
         <w:t xml:space="preserve"> </w:t>
       </w:r>
+      <w:r>
+        <w:rPr>
+          <w:sz w:val="28"/>
+        </w:rPr>
+        <w:t xml:space="preserve">On a dans cette relation l’attribut </w:t>
+      </w:r>
+      <w:proofErr w:type="spellStart"/>
+      <w:r>
+        <w:rPr>
+          <w:sz w:val="28"/>
+        </w:rPr>
+        <w:t>price</w:t>
+      </w:r>
+      <w:proofErr w:type="spellEnd"/>
+      <w:r>
+        <w:rPr>
+          <w:sz w:val="28"/>
+        </w:rPr>
+        <w:t xml:space="preserve"> qui symbolise le prix acheté, quantity pour la quantité achetée, la date ainsi que </w:t>
+      </w:r>
+      <w:proofErr w:type="spellStart"/>
+      <w:r>
+        <w:rPr>
+          <w:sz w:val="28"/>
+        </w:rPr>
+        <w:t>l’id</w:t>
+      </w:r>
+      <w:proofErr w:type="spellEnd"/>
+      <w:r>
+        <w:rPr>
+          <w:sz w:val="28"/>
+        </w:rPr>
+        <w:t xml:space="preserve"> de l’achat.</w:t>
+      </w:r>
+    </w:p>
+    <w:p>
+      <w:pPr>
+        <w:rPr>
+          <w:sz w:val="28"/>
+        </w:rPr>
+      </w:pPr>
     </w:p>
     <w:p>
       <w:pPr>
@@ -624,34 +663,8 @@
           <w:b/>
           <w:sz w:val="32"/>
         </w:rPr>
+        <w:lastRenderedPageBreak/>
         <w:t>Le schéma relationnel de la base</w:t>
-      </w:r>
-    </w:p>
-    <w:p>
-      <w:pPr>
-        <w:rPr>
-          <w:sz w:val="28"/>
-        </w:rPr>
-      </w:pPr>
-      <w:r>
-        <w:rPr>
-          <w:sz w:val="28"/>
-        </w:rPr>
-        <w:t>[</w:t>
-      </w:r>
-      <w:proofErr w:type="gramStart"/>
-      <w:r>
-        <w:rPr>
-          <w:sz w:val="28"/>
-        </w:rPr>
-        <w:t>image</w:t>
-      </w:r>
-      <w:proofErr w:type="gramEnd"/>
-      <w:r>
-        <w:rPr>
-          <w:sz w:val="28"/>
-        </w:rPr>
-        <w:t>]</w:t>
       </w:r>
     </w:p>
     <w:p>
@@ -661,6 +674,64 @@
           <w:sz w:val="32"/>
         </w:rPr>
       </w:pPr>
+      <w:r>
+        <w:rPr>
+          <w:b/>
+          <w:noProof/>
+          <w:sz w:val="32"/>
+        </w:rPr>
+        <w:drawing>
+          <wp:inline distT="0" distB="0" distL="0" distR="0">
+            <wp:extent cx="5486400" cy="2668100"/>
+            <wp:effectExtent l="0" t="0" r="0" b="0"/>
+            <wp:docPr id="2" name="Image 2" descr="C:\Users\Jérémy\AppData\Local\Microsoft\Windows\INetCache\Content.Word\Projet final - Modele relationel.png"/>
+            <wp:cNvGraphicFramePr>
+              <a:graphicFrameLocks xmlns:a="http://schemas.openxmlformats.org/drawingml/2006/main" noChangeAspect="1"/>
+            </wp:cNvGraphicFramePr>
+            <a:graphic xmlns:a="http://schemas.openxmlformats.org/drawingml/2006/main">
+              <a:graphicData uri="http://schemas.openxmlformats.org/drawingml/2006/picture">
+                <pic:pic xmlns:pic="http://schemas.openxmlformats.org/drawingml/2006/picture">
+                  <pic:nvPicPr>
+                    <pic:cNvPr id="0" name="Picture 10" descr="C:\Users\Jérémy\AppData\Local\Microsoft\Windows\INetCache\Content.Word\Projet final - Modele relationel.png"/>
+                    <pic:cNvPicPr>
+                      <a:picLocks noChangeAspect="1" noChangeArrowheads="1"/>
+                    </pic:cNvPicPr>
+                  </pic:nvPicPr>
+                  <pic:blipFill rotWithShape="1">
+                    <a:blip r:embed="rId9">
+                      <a:extLst>
+                        <a:ext uri="{28A0092B-C50C-407E-A947-70E740481C1C}">
+                          <a14:useLocalDpi xmlns:a14="http://schemas.microsoft.com/office/drawing/2010/main" val="0"/>
+                        </a:ext>
+                      </a:extLst>
+                    </a:blip>
+                    <a:srcRect t="13686"/>
+                    <a:stretch/>
+                  </pic:blipFill>
+                  <pic:spPr bwMode="auto">
+                    <a:xfrm>
+                      <a:off x="0" y="0"/>
+                      <a:ext cx="5486400" cy="2668100"/>
+                    </a:xfrm>
+                    <a:prstGeom prst="rect">
+                      <a:avLst/>
+                    </a:prstGeom>
+                    <a:noFill/>
+                    <a:ln>
+                      <a:noFill/>
+                    </a:ln>
+                    <a:extLst>
+                      <a:ext uri="{53640926-AAD7-44D8-BBD7-CCE9431645EC}">
+                        <a14:shadowObscured xmlns:a14="http://schemas.microsoft.com/office/drawing/2010/main"/>
+                      </a:ext>
+                    </a:extLst>
+                  </pic:spPr>
+                </pic:pic>
+              </a:graphicData>
+            </a:graphic>
+          </wp:inline>
+        </w:drawing>
+      </w:r>
     </w:p>
     <w:p>
       <w:pPr>
@@ -669,36 +740,11 @@
           <w:sz w:val="32"/>
         </w:rPr>
       </w:pPr>
-    </w:p>
-    <w:p>
-      <w:pPr>
+      <w:r>
         <w:rPr>
           <w:b/>
           <w:sz w:val="32"/>
         </w:rPr>
-      </w:pPr>
-    </w:p>
-    <w:p>
-      <w:pPr>
-        <w:rPr>
-          <w:b/>
-          <w:sz w:val="32"/>
-        </w:rPr>
-      </w:pPr>
-    </w:p>
-    <w:p>
-      <w:pPr>
-        <w:rPr>
-          <w:b/>
-          <w:sz w:val="32"/>
-        </w:rPr>
-      </w:pPr>
-      <w:r>
-        <w:rPr>
-          <w:b/>
-          <w:sz w:val="32"/>
-        </w:rPr>
-        <w:lastRenderedPageBreak/>
         <w:t>Explications du code DDL</w:t>
       </w:r>
     </w:p>
@@ -763,28 +809,27 @@
         <w:rPr>
           <w:sz w:val="28"/>
         </w:rPr>
-        <w:t xml:space="preserve">Le seul cas de format standard à gérer dans notre base de données était la date de la vente. Nous avons décidé de </w:t>
-      </w:r>
-      <w:r>
-        <w:rPr>
-          <w:sz w:val="28"/>
-          <w:highlight w:val="yellow"/>
-        </w:rPr>
-        <w:t>[</w:t>
-      </w:r>
-      <w:r>
-        <w:rPr>
-          <w:sz w:val="28"/>
-          <w:highlight w:val="yellow"/>
-        </w:rPr>
-        <w:t>comment on é</w:t>
-      </w:r>
-      <w:r>
-        <w:rPr>
-          <w:sz w:val="28"/>
-          <w:highlight w:val="yellow"/>
-        </w:rPr>
-        <w:t>crit la date]</w:t>
+        <w:t xml:space="preserve">Le seul cas de format standard à gérer dans notre base de données était la date de la vente. Nous avons décidé </w:t>
+      </w:r>
+      <w:r>
+        <w:rPr>
+          <w:sz w:val="28"/>
+        </w:rPr>
+        <w:t xml:space="preserve">d’utiliser le types </w:t>
+      </w:r>
+      <w:proofErr w:type="spellStart"/>
+      <w:r>
+        <w:rPr>
+          <w:sz w:val="28"/>
+        </w:rPr>
+        <w:t>postgres</w:t>
+      </w:r>
+      <w:proofErr w:type="spellEnd"/>
+      <w:r>
+        <w:rPr>
+          <w:sz w:val="28"/>
+        </w:rPr>
+        <w:t xml:space="preserve"> Date pour représenter les dates</w:t>
       </w:r>
       <w:r>
         <w:rPr>
@@ -803,7 +848,21 @@
         <w:rPr>
           <w:sz w:val="28"/>
         </w:rPr>
-        <w:t>Nous avons décidé de dupliquer l’attribut « matériau »</w:t>
+        <w:t>Nous avons décidé de dupliquer l’attribut « </w:t>
+      </w:r>
+      <w:proofErr w:type="spellStart"/>
+      <w:r>
+        <w:rPr>
+          <w:sz w:val="28"/>
+        </w:rPr>
+        <w:t>material</w:t>
+      </w:r>
+      <w:proofErr w:type="spellEnd"/>
+      <w:r>
+        <w:rPr>
+          <w:sz w:val="28"/>
+        </w:rPr>
+        <w:t> »</w:t>
       </w:r>
       <w:r>
         <w:rPr>
@@ -847,95 +906,67 @@
         <w:rPr>
           <w:sz w:val="28"/>
         </w:rPr>
-        <w:t xml:space="preserve"> (armure, arme, animal, potion ou babiole). </w:t>
-      </w:r>
-      <w:r>
-        <w:rPr>
-          <w:sz w:val="28"/>
-        </w:rPr>
-        <w:t>Une particularité de babiole est que c’est le seul objet qui a une description. La raison est que tout objet qui n’entre pas dans les autres catégories et qu’un utilisateur souhaite quand même vendre entrera dans babiole.</w:t>
-      </w:r>
-      <w:r>
-        <w:rPr>
-          <w:sz w:val="28"/>
-        </w:rPr>
-        <w:t xml:space="preserve"> La description est donc inutile pour les autres types d’objets vu qu’on sait déjà ce qu’ils sont.</w:t>
-      </w:r>
-      <w:r>
-        <w:rPr>
-          <w:sz w:val="28"/>
-        </w:rPr>
-        <w:t xml:space="preserve"> </w:t>
-      </w:r>
-    </w:p>
-    <w:p>
-      <w:pPr>
-        <w:rPr>
-          <w:sz w:val="28"/>
-        </w:rPr>
-      </w:pPr>
-      <w:r>
-        <w:rPr>
-          <w:sz w:val="28"/>
-        </w:rPr>
-        <w:t>La façon que nos id sont codés, nous ne pourrions pas avoir plus que 5000 objets, mais pour les besoins du projet nous pensions que c’était suffisant.</w:t>
-      </w:r>
-    </w:p>
-    <w:p>
-      <w:pPr>
-        <w:rPr>
-          <w:b/>
-          <w:sz w:val="32"/>
-        </w:rPr>
-      </w:pPr>
-    </w:p>
-    <w:p>
-      <w:pPr>
-        <w:rPr>
-          <w:b/>
-          <w:sz w:val="32"/>
-        </w:rPr>
-      </w:pPr>
-    </w:p>
-    <w:p>
-      <w:pPr>
-        <w:rPr>
-          <w:b/>
-          <w:sz w:val="32"/>
-        </w:rPr>
-      </w:pPr>
-    </w:p>
-    <w:p>
-      <w:pPr>
-        <w:rPr>
-          <w:b/>
-          <w:sz w:val="32"/>
-        </w:rPr>
-      </w:pPr>
-    </w:p>
-    <w:p>
-      <w:pPr>
-        <w:rPr>
-          <w:b/>
-          <w:sz w:val="32"/>
-        </w:rPr>
-      </w:pPr>
-    </w:p>
-    <w:p>
-      <w:pPr>
-        <w:rPr>
-          <w:b/>
-          <w:sz w:val="32"/>
-        </w:rPr>
-      </w:pPr>
-    </w:p>
-    <w:p>
-      <w:pPr>
-        <w:rPr>
-          <w:b/>
-          <w:sz w:val="32"/>
-        </w:rPr>
-      </w:pPr>
+        <w:t xml:space="preserve"> (armure, arme, animal</w:t>
+      </w:r>
+      <w:r>
+        <w:rPr>
+          <w:sz w:val="28"/>
+        </w:rPr>
+        <w:t xml:space="preserve"> ou potion</w:t>
+      </w:r>
+      <w:r>
+        <w:rPr>
+          <w:sz w:val="28"/>
+        </w:rPr>
+        <w:t xml:space="preserve">). </w:t>
+      </w:r>
+    </w:p>
+    <w:p>
+      <w:pPr>
+        <w:rPr>
+          <w:sz w:val="28"/>
+        </w:rPr>
+      </w:pPr>
+      <w:r>
+        <w:rPr>
+          <w:sz w:val="28"/>
+        </w:rPr>
+        <w:t xml:space="preserve">La façon que nos id sont codés, nous ne pourrions pas avoir plus que 5000 </w:t>
+      </w:r>
+      <w:r>
+        <w:rPr>
+          <w:sz w:val="28"/>
+        </w:rPr>
+        <w:t xml:space="preserve">items, 5000 </w:t>
+      </w:r>
+      <w:proofErr w:type="spellStart"/>
+      <w:r>
+        <w:rPr>
+          <w:sz w:val="28"/>
+        </w:rPr>
+        <w:t>users</w:t>
+      </w:r>
+      <w:proofErr w:type="spellEnd"/>
+      <w:r>
+        <w:rPr>
+          <w:sz w:val="28"/>
+        </w:rPr>
+        <w:t xml:space="preserve"> et 5000 </w:t>
+      </w:r>
+      <w:proofErr w:type="spellStart"/>
+      <w:r>
+        <w:rPr>
+          <w:sz w:val="28"/>
+        </w:rPr>
+        <w:t>offers</w:t>
+      </w:r>
+      <w:proofErr w:type="spellEnd"/>
+      <w:r>
+        <w:rPr>
+          <w:sz w:val="28"/>
+        </w:rPr>
+        <w:t>, mais pour les besoins du projet nous pensions que c’était suffisant.</w:t>
+      </w:r>
     </w:p>
     <w:p>
       <w:pPr>
@@ -1014,9 +1045,9 @@
             <o:lock v:ext="edit" aspectratio="t"/>
           </v:shapetype>
           <v:shape id="_x0000_i1025" type="#_x0000_t75" style="width:6in;height:268.5pt" o:ole="">
-            <v:imagedata r:id="rId8" o:title=""/>
+            <v:imagedata r:id="rId10" o:title=""/>
           </v:shape>
-          <o:OLEObject Type="Embed" ProgID="Word.OpenDocumentText.12" ShapeID="_x0000_i1025" DrawAspect="Content" ObjectID="_1586687493" r:id="rId9"/>
+          <o:OLEObject Type="Embed" ProgID="Word.OpenDocumentText.12" ShapeID="_x0000_i1025" DrawAspect="Content" ObjectID="_1587128388" r:id="rId11"/>
         </w:object>
       </w:r>
     </w:p>
@@ -1116,9 +1147,9 @@
         </w:rPr>
         <w:object w:dxaOrig="8640" w:dyaOrig="2954">
           <v:shape id="_x0000_i1026" type="#_x0000_t75" style="width:6in;height:147.75pt" o:ole="">
-            <v:imagedata r:id="rId10" o:title=""/>
+            <v:imagedata r:id="rId12" o:title=""/>
           </v:shape>
-          <o:OLEObject Type="Embed" ProgID="Word.OpenDocumentText.12" ShapeID="_x0000_i1026" DrawAspect="Content" ObjectID="_1586687494" r:id="rId11"/>
+          <o:OLEObject Type="Embed" ProgID="Word.OpenDocumentText.12" ShapeID="_x0000_i1026" DrawAspect="Content" ObjectID="_1587128389" r:id="rId13"/>
         </w:object>
       </w:r>
     </w:p>
@@ -1146,6 +1177,147 @@
       <w:pPr>
         <w:rPr>
           <w:sz w:val="28"/>
+        </w:rPr>
+      </w:pPr>
+    </w:p>
+    <w:p>
+      <w:pPr>
+        <w:rPr>
+          <w:sz w:val="28"/>
+        </w:rPr>
+      </w:pPr>
+      <w:r>
+        <w:rPr>
+          <w:sz w:val="28"/>
+        </w:rPr>
+        <w:t>3.</w:t>
+      </w:r>
+    </w:p>
+    <w:bookmarkStart w:id="2" w:name="_MON_1586607443"/>
+    <w:bookmarkEnd w:id="2"/>
+    <w:p>
+      <w:pPr>
+        <w:rPr>
+          <w:sz w:val="28"/>
+        </w:rPr>
+      </w:pPr>
+      <w:r>
+        <w:rPr>
+          <w:sz w:val="28"/>
+        </w:rPr>
+        <w:object w:dxaOrig="8640" w:dyaOrig="4282">
+          <v:shape id="_x0000_i1036" type="#_x0000_t75" style="width:6in;height:213.75pt" o:ole="">
+            <v:imagedata r:id="rId14" o:title=""/>
+          </v:shape>
+          <o:OLEObject Type="Embed" ProgID="Word.OpenDocumentText.12" ShapeID="_x0000_i1036" DrawAspect="Content" ObjectID="_1587128390" r:id="rId15"/>
+        </w:object>
+      </w:r>
+    </w:p>
+    <w:p>
+      <w:pPr>
+        <w:rPr>
+          <w:sz w:val="28"/>
+        </w:rPr>
+      </w:pPr>
+      <w:r>
+        <w:rPr>
+          <w:sz w:val="28"/>
+        </w:rPr>
+        <w:t>Cette requête retourne l’arme de Mace la moins chère ainsi que le client de vente.</w:t>
+      </w:r>
+    </w:p>
+    <w:p>
+      <w:pPr>
+        <w:rPr>
+          <w:sz w:val="28"/>
+        </w:rPr>
+      </w:pPr>
+    </w:p>
+    <w:p>
+      <w:pPr>
+        <w:rPr>
+          <w:sz w:val="28"/>
+        </w:rPr>
+      </w:pPr>
+    </w:p>
+    <w:p>
+      <w:pPr>
+        <w:rPr>
+          <w:sz w:val="28"/>
+        </w:rPr>
+      </w:pPr>
+    </w:p>
+    <w:p>
+      <w:pPr>
+        <w:rPr>
+          <w:sz w:val="28"/>
+        </w:rPr>
+      </w:pPr>
+    </w:p>
+    <w:p>
+      <w:pPr>
+        <w:rPr>
+          <w:sz w:val="28"/>
+        </w:rPr>
+      </w:pPr>
+      <w:r>
+        <w:rPr>
+          <w:sz w:val="28"/>
+        </w:rPr>
+        <w:t>4.</w:t>
+      </w:r>
+    </w:p>
+    <w:bookmarkStart w:id="3" w:name="_MON_1587127167"/>
+    <w:bookmarkEnd w:id="3"/>
+    <w:p>
+      <w:pPr>
+        <w:rPr>
+          <w:sz w:val="28"/>
+        </w:rPr>
+      </w:pPr>
+      <w:r>
+        <w:rPr>
+          <w:sz w:val="28"/>
+        </w:rPr>
+        <w:object w:dxaOrig="8640" w:dyaOrig="3760">
+          <v:shape id="_x0000_i1039" type="#_x0000_t75" style="width:6in;height:188.25pt" o:ole="">
+            <v:imagedata r:id="rId16" o:title=""/>
+          </v:shape>
+          <o:OLEObject Type="Embed" ProgID="Word.OpenDocumentText.12" ShapeID="_x0000_i1039" DrawAspect="Content" ObjectID="_1587128391" r:id="rId17"/>
+        </w:object>
+      </w:r>
+    </w:p>
+    <w:p>
+      <w:pPr>
+        <w:rPr>
+          <w:sz w:val="28"/>
+        </w:rPr>
+      </w:pPr>
+      <w:r>
+        <w:rPr>
+          <w:sz w:val="28"/>
+        </w:rPr>
+        <w:t>Cette requête retourne toutes les offres et leurs vendeurs qui n’ont plus de stock.</w:t>
+      </w:r>
+    </w:p>
+    <w:p>
+      <w:pPr>
+        <w:rPr>
+          <w:sz w:val="28"/>
+        </w:rPr>
+      </w:pPr>
+    </w:p>
+    <w:p>
+      <w:pPr>
+        <w:rPr>
+          <w:sz w:val="28"/>
+        </w:rPr>
+      </w:pPr>
+    </w:p>
+    <w:p>
+      <w:pPr>
+        <w:rPr>
+          <w:sz w:val="28"/>
           <w:lang w:val="en-CA"/>
         </w:rPr>
       </w:pPr>
@@ -1154,19 +1326,27 @@
           <w:sz w:val="28"/>
           <w:lang w:val="en-CA"/>
         </w:rPr>
-        <w:t>3.</w:t>
-      </w:r>
-    </w:p>
-    <w:p>
-      <w:pPr>
+        <w:t>5</w:t>
+      </w:r>
+      <w:r>
         <w:rPr>
           <w:sz w:val="28"/>
           <w:lang w:val="en-CA"/>
         </w:rPr>
-      </w:pPr>
-      <w:r>
-        <w:rPr>
-          <w:sz w:val="28"/>
+        <w:t>.</w:t>
+      </w:r>
+    </w:p>
+    <w:p>
+      <w:pPr>
+        <w:spacing w:after="0" w:line="240" w:lineRule="auto"/>
+        <w:rPr>
+          <w:sz w:val="24"/>
+          <w:lang w:val="en-CA"/>
+        </w:rPr>
+      </w:pPr>
+      <w:r>
+        <w:rPr>
+          <w:sz w:val="24"/>
           <w:lang w:val="en-CA"/>
         </w:rPr>
         <w:t xml:space="preserve">select </w:t>
@@ -1175,7 +1355,7 @@
       <w:proofErr w:type="gramStart"/>
       <w:r>
         <w:rPr>
-          <w:sz w:val="28"/>
+          <w:sz w:val="24"/>
           <w:lang w:val="en-CA"/>
         </w:rPr>
         <w:t>title,item</w:t>
@@ -1183,7 +1363,7 @@
       <w:proofErr w:type="gramEnd"/>
       <w:r>
         <w:rPr>
-          <w:sz w:val="28"/>
+          <w:sz w:val="24"/>
           <w:lang w:val="en-CA"/>
         </w:rPr>
         <w:t>_name,material,unitprice,village</w:t>
@@ -1191,31 +1371,72 @@
       <w:proofErr w:type="spellEnd"/>
       <w:r>
         <w:rPr>
-          <w:sz w:val="28"/>
+          <w:sz w:val="24"/>
           <w:lang w:val="en-CA"/>
         </w:rPr>
-        <w:t xml:space="preserve"> from (select * from armors, </w:t>
+        <w:t xml:space="preserve"> </w:t>
+      </w:r>
+    </w:p>
+    <w:p>
+      <w:pPr>
+        <w:spacing w:after="0" w:line="240" w:lineRule="auto"/>
+        <w:rPr>
+          <w:sz w:val="24"/>
+          <w:lang w:val="en-CA"/>
+        </w:rPr>
+      </w:pPr>
+      <w:r>
+        <w:rPr>
+          <w:sz w:val="24"/>
+          <w:lang w:val="en-CA"/>
+        </w:rPr>
+        <w:t xml:space="preserve">from (select * from armors, </w:t>
       </w:r>
       <w:proofErr w:type="spellStart"/>
-      <w:r>
-        <w:rPr>
-          <w:sz w:val="28"/>
+      <w:proofErr w:type="gramStart"/>
+      <w:r>
+        <w:rPr>
+          <w:sz w:val="24"/>
           <w:lang w:val="en-CA"/>
         </w:rPr>
-        <w:t>items,offers,clients</w:t>
+        <w:t>items,offers</w:t>
+      </w:r>
+      <w:proofErr w:type="gramEnd"/>
+      <w:r>
+        <w:rPr>
+          <w:sz w:val="24"/>
+          <w:lang w:val="en-CA"/>
+        </w:rPr>
+        <w:t>,clients</w:t>
       </w:r>
       <w:proofErr w:type="spellEnd"/>
       <w:r>
         <w:rPr>
-          <w:sz w:val="28"/>
+          <w:sz w:val="24"/>
           <w:lang w:val="en-CA"/>
         </w:rPr>
-        <w:t xml:space="preserve"> where armors.id=</w:t>
+        <w:t xml:space="preserve"> </w:t>
+      </w:r>
+    </w:p>
+    <w:p>
+      <w:pPr>
+        <w:spacing w:after="0" w:line="240" w:lineRule="auto"/>
+        <w:rPr>
+          <w:sz w:val="24"/>
+          <w:lang w:val="en-CA"/>
+        </w:rPr>
+      </w:pPr>
+      <w:r>
+        <w:rPr>
+          <w:sz w:val="24"/>
+          <w:lang w:val="en-CA"/>
+        </w:rPr>
+        <w:t>where armors.id=</w:t>
       </w:r>
       <w:proofErr w:type="spellStart"/>
       <w:r>
         <w:rPr>
-          <w:sz w:val="28"/>
+          <w:sz w:val="24"/>
           <w:lang w:val="en-CA"/>
         </w:rPr>
         <w:t>item_id</w:t>
@@ -1223,7 +1444,7 @@
       <w:proofErr w:type="spellEnd"/>
       <w:r>
         <w:rPr>
-          <w:sz w:val="28"/>
+          <w:sz w:val="24"/>
           <w:lang w:val="en-CA"/>
         </w:rPr>
         <w:t xml:space="preserve"> and </w:t>
@@ -1231,7 +1452,7 @@
       <w:proofErr w:type="spellStart"/>
       <w:r>
         <w:rPr>
-          <w:sz w:val="28"/>
+          <w:sz w:val="24"/>
           <w:lang w:val="en-CA"/>
         </w:rPr>
         <w:t>item_id</w:t>
@@ -1239,23 +1460,25 @@
       <w:proofErr w:type="spellEnd"/>
       <w:r>
         <w:rPr>
-          <w:sz w:val="28"/>
+          <w:sz w:val="24"/>
           <w:lang w:val="en-CA"/>
         </w:rPr>
         <w:t>=</w:t>
       </w:r>
       <w:proofErr w:type="spellStart"/>
-      <w:r>
-        <w:rPr>
-          <w:sz w:val="28"/>
+      <w:proofErr w:type="gramStart"/>
+      <w:r>
+        <w:rPr>
+          <w:sz w:val="24"/>
           <w:lang w:val="en-CA"/>
         </w:rPr>
         <w:t>offers.itemid</w:t>
       </w:r>
       <w:proofErr w:type="spellEnd"/>
-      <w:r>
-        <w:rPr>
-          <w:sz w:val="28"/>
+      <w:proofErr w:type="gramEnd"/>
+      <w:r>
+        <w:rPr>
+          <w:sz w:val="24"/>
           <w:lang w:val="en-CA"/>
         </w:rPr>
         <w:t xml:space="preserve"> and </w:t>
@@ -1263,7 +1486,7 @@
       <w:proofErr w:type="spellStart"/>
       <w:r>
         <w:rPr>
-          <w:sz w:val="28"/>
+          <w:sz w:val="24"/>
           <w:lang w:val="en-CA"/>
         </w:rPr>
         <w:t>offers.clientid</w:t>
@@ -1271,7 +1494,7 @@
       <w:proofErr w:type="spellEnd"/>
       <w:r>
         <w:rPr>
-          <w:sz w:val="28"/>
+          <w:sz w:val="24"/>
           <w:lang w:val="en-CA"/>
         </w:rPr>
         <w:t>=clients.id) as r1</w:t>
@@ -1279,6 +1502,15 @@
     </w:p>
     <w:p>
       <w:pPr>
+        <w:spacing w:after="0" w:line="240" w:lineRule="auto"/>
+        <w:rPr>
+          <w:sz w:val="24"/>
+          <w:lang w:val="en-CA"/>
+        </w:rPr>
+      </w:pPr>
+    </w:p>
+    <w:p>
+      <w:pPr>
         <w:rPr>
           <w:sz w:val="28"/>
         </w:rPr>
@@ -1293,13 +1525,7 @@
         <w:rPr>
           <w:sz w:val="28"/>
         </w:rPr>
-        <w:t xml:space="preserve">ici un exemple des requêtes qui sont utilisées dans la barre de navigation principale. </w:t>
-      </w:r>
-      <w:r>
-        <w:rPr>
-          <w:sz w:val="28"/>
-        </w:rPr>
-        <w:t xml:space="preserve">Par exemple, celle-ci retourne le titre, le nom, le </w:t>
+        <w:t xml:space="preserve">ici un exemple des requêtes qui sont utilisées dans la barre de navigation principale. Par exemple, celle-ci retourne le titre, le nom, le </w:t>
       </w:r>
       <w:proofErr w:type="spellStart"/>
       <w:r>
@@ -1336,43 +1562,6 @@
           <w:sz w:val="28"/>
         </w:rPr>
       </w:pPr>
-    </w:p>
-    <w:p>
-      <w:pPr>
-        <w:rPr>
-          <w:sz w:val="28"/>
-        </w:rPr>
-      </w:pPr>
-    </w:p>
-    <w:p>
-      <w:pPr>
-        <w:rPr>
-          <w:sz w:val="28"/>
-        </w:rPr>
-      </w:pPr>
-    </w:p>
-    <w:p>
-      <w:pPr>
-        <w:rPr>
-          <w:sz w:val="28"/>
-        </w:rPr>
-      </w:pPr>
-    </w:p>
-    <w:p>
-      <w:pPr>
-        <w:rPr>
-          <w:sz w:val="28"/>
-        </w:rPr>
-      </w:pPr>
-    </w:p>
-    <w:p>
-      <w:pPr>
-        <w:rPr>
-          <w:sz w:val="28"/>
-        </w:rPr>
-      </w:pPr>
-      <w:bookmarkStart w:id="2" w:name="_GoBack"/>
-      <w:bookmarkEnd w:id="2"/>
       <w:r>
         <w:rPr>
           <w:sz w:val="28"/>
@@ -1400,8 +1589,8 @@
         </w:rPr>
         <w:t xml:space="preserve"> </w:t>
       </w:r>
-      <w:bookmarkStart w:id="3" w:name="_MON_1586606968"/>
-      <w:bookmarkEnd w:id="3"/>
+      <w:bookmarkStart w:id="4" w:name="_MON_1586606968"/>
+      <w:bookmarkEnd w:id="4"/>
       <w:r>
         <w:rPr>
           <w:b/>
@@ -1410,9 +1599,9 @@
         </w:rPr>
         <w:object w:dxaOrig="8640" w:dyaOrig="3572">
           <v:shape id="_x0000_i1027" type="#_x0000_t75" style="width:6in;height:179.25pt" o:ole="">
-            <v:imagedata r:id="rId12" o:title=""/>
+            <v:imagedata r:id="rId18" o:title=""/>
           </v:shape>
-          <o:OLEObject Type="Embed" ProgID="Word.OpenDocumentText.12" ShapeID="_x0000_i1027" DrawAspect="Content" ObjectID="_1586687495" r:id="rId13"/>
+          <o:OLEObject Type="Embed" ProgID="Word.OpenDocumentText.12" ShapeID="_x0000_i1027" DrawAspect="Content" ObjectID="_1587128392" r:id="rId19"/>
         </w:object>
       </w:r>
     </w:p>
@@ -1483,8 +1672,8 @@
         <w:t>2.</w:t>
       </w:r>
     </w:p>
-    <w:bookmarkStart w:id="4" w:name="_MON_1586607105"/>
-    <w:bookmarkEnd w:id="4"/>
+    <w:bookmarkStart w:id="5" w:name="_MON_1586607105"/>
+    <w:bookmarkEnd w:id="5"/>
     <w:p>
       <w:pPr>
         <w:rPr>
@@ -1497,9 +1686,9 @@
         </w:rPr>
         <w:object w:dxaOrig="8640" w:dyaOrig="1786">
           <v:shape id="_x0000_i1028" type="#_x0000_t75" style="width:6in;height:89.25pt" o:ole="">
-            <v:imagedata r:id="rId14" o:title=""/>
+            <v:imagedata r:id="rId20" o:title=""/>
           </v:shape>
-          <o:OLEObject Type="Embed" ProgID="Word.OpenDocumentText.12" ShapeID="_x0000_i1028" DrawAspect="Content" ObjectID="_1586687496" r:id="rId15"/>
+          <o:OLEObject Type="Embed" ProgID="Word.OpenDocumentText.12" ShapeID="_x0000_i1028" DrawAspect="Content" ObjectID="_1587128393" r:id="rId21"/>
         </w:object>
       </w:r>
     </w:p>
@@ -1579,8 +1768,8 @@
         <w:t>3.</w:t>
       </w:r>
     </w:p>
-    <w:bookmarkStart w:id="5" w:name="_MON_1586607184"/>
-    <w:bookmarkEnd w:id="5"/>
+    <w:bookmarkStart w:id="6" w:name="_MON_1586607184"/>
+    <w:bookmarkEnd w:id="6"/>
     <w:p>
       <w:pPr>
         <w:rPr>
@@ -1593,9 +1782,9 @@
         </w:rPr>
         <w:object w:dxaOrig="8640" w:dyaOrig="3572">
           <v:shape id="_x0000_i1029" type="#_x0000_t75" style="width:6in;height:179.25pt" o:ole="">
-            <v:imagedata r:id="rId16" o:title=""/>
+            <v:imagedata r:id="rId22" o:title=""/>
           </v:shape>
-          <o:OLEObject Type="Embed" ProgID="Word.OpenDocumentText.12" ShapeID="_x0000_i1029" DrawAspect="Content" ObjectID="_1586687497" r:id="rId17"/>
+          <o:OLEObject Type="Embed" ProgID="Word.OpenDocumentText.12" ShapeID="_x0000_i1029" DrawAspect="Content" ObjectID="_1587128394" r:id="rId23"/>
         </w:object>
       </w:r>
     </w:p>
@@ -1660,8 +1849,8 @@
         <w:t>4.</w:t>
       </w:r>
     </w:p>
-    <w:bookmarkStart w:id="6" w:name="_MON_1586607267"/>
-    <w:bookmarkEnd w:id="6"/>
+    <w:bookmarkStart w:id="7" w:name="_MON_1586607267"/>
+    <w:bookmarkEnd w:id="7"/>
     <w:p>
       <w:pPr>
         <w:rPr>
@@ -1674,9 +1863,9 @@
         </w:rPr>
         <w:object w:dxaOrig="8640" w:dyaOrig="2072">
           <v:shape id="_x0000_i1030" type="#_x0000_t75" style="width:6in;height:102.75pt" o:ole="">
-            <v:imagedata r:id="rId18" o:title=""/>
+            <v:imagedata r:id="rId24" o:title=""/>
           </v:shape>
-          <o:OLEObject Type="Embed" ProgID="Word.OpenDocumentText.12" ShapeID="_x0000_i1030" DrawAspect="Content" ObjectID="_1586687498" r:id="rId19"/>
+          <o:OLEObject Type="Embed" ProgID="Word.OpenDocumentText.12" ShapeID="_x0000_i1030" DrawAspect="Content" ObjectID="_1587128395" r:id="rId25"/>
         </w:object>
       </w:r>
       <w:r>
@@ -1748,8 +1937,8 @@
         <w:t>5.</w:t>
       </w:r>
     </w:p>
-    <w:bookmarkStart w:id="7" w:name="_MON_1586607375"/>
-    <w:bookmarkEnd w:id="7"/>
+    <w:bookmarkStart w:id="8" w:name="_MON_1586607375"/>
+    <w:bookmarkEnd w:id="8"/>
     <w:p>
       <w:pPr>
         <w:rPr>
@@ -1762,9 +1951,9 @@
         </w:rPr>
         <w:object w:dxaOrig="8640" w:dyaOrig="2359">
           <v:shape id="_x0000_i1031" type="#_x0000_t75" style="width:6in;height:117.75pt" o:ole="">
-            <v:imagedata r:id="rId20" o:title=""/>
+            <v:imagedata r:id="rId26" o:title=""/>
           </v:shape>
-          <o:OLEObject Type="Embed" ProgID="Word.OpenDocumentText.12" ShapeID="_x0000_i1031" DrawAspect="Content" ObjectID="_1586687499" r:id="rId21"/>
+          <o:OLEObject Type="Embed" ProgID="Word.OpenDocumentText.12" ShapeID="_x0000_i1031" DrawAspect="Content" ObjectID="_1587128396" r:id="rId27"/>
         </w:object>
       </w:r>
     </w:p>
@@ -1798,178 +1987,6 @@
         </w:rPr>
         <w:t xml:space="preserve"> la distance entre 2 villages.</w:t>
       </w:r>
-    </w:p>
-    <w:p>
-      <w:pPr>
-        <w:rPr>
-          <w:sz w:val="28"/>
-        </w:rPr>
-      </w:pPr>
-    </w:p>
-    <w:p>
-      <w:pPr>
-        <w:rPr>
-          <w:sz w:val="28"/>
-        </w:rPr>
-      </w:pPr>
-      <w:r>
-        <w:rPr>
-          <w:sz w:val="28"/>
-        </w:rPr>
-        <w:t>6.</w:t>
-      </w:r>
-    </w:p>
-    <w:bookmarkStart w:id="8" w:name="_MON_1586607443"/>
-    <w:bookmarkEnd w:id="8"/>
-    <w:p>
-      <w:pPr>
-        <w:rPr>
-          <w:sz w:val="28"/>
-        </w:rPr>
-      </w:pPr>
-      <w:r>
-        <w:rPr>
-          <w:sz w:val="28"/>
-        </w:rPr>
-        <w:object w:dxaOrig="8640" w:dyaOrig="4282">
-          <v:shape id="_x0000_i1032" type="#_x0000_t75" style="width:6in;height:213.75pt" o:ole="">
-            <v:imagedata r:id="rId22" o:title=""/>
-          </v:shape>
-          <o:OLEObject Type="Embed" ProgID="Word.OpenDocumentText.12" ShapeID="_x0000_i1032" DrawAspect="Content" ObjectID="_1586687500" r:id="rId23"/>
-        </w:object>
-      </w:r>
-    </w:p>
-    <w:p>
-      <w:pPr>
-        <w:rPr>
-          <w:sz w:val="28"/>
-        </w:rPr>
-      </w:pPr>
-      <w:r>
-        <w:rPr>
-          <w:sz w:val="28"/>
-        </w:rPr>
-        <w:t>Cette requête retourne l’arme de Mace la moins chère ainsi que le client de vente.</w:t>
-      </w:r>
-    </w:p>
-    <w:p>
-      <w:pPr>
-        <w:rPr>
-          <w:sz w:val="28"/>
-        </w:rPr>
-      </w:pPr>
-    </w:p>
-    <w:p>
-      <w:pPr>
-        <w:rPr>
-          <w:sz w:val="28"/>
-        </w:rPr>
-      </w:pPr>
-    </w:p>
-    <w:p>
-      <w:pPr>
-        <w:rPr>
-          <w:sz w:val="28"/>
-        </w:rPr>
-      </w:pPr>
-    </w:p>
-    <w:p>
-      <w:pPr>
-        <w:rPr>
-          <w:sz w:val="28"/>
-        </w:rPr>
-      </w:pPr>
-    </w:p>
-    <w:p>
-      <w:pPr>
-        <w:rPr>
-          <w:sz w:val="28"/>
-        </w:rPr>
-      </w:pPr>
-    </w:p>
-    <w:p>
-      <w:pPr>
-        <w:rPr>
-          <w:sz w:val="28"/>
-        </w:rPr>
-      </w:pPr>
-    </w:p>
-    <w:p>
-      <w:pPr>
-        <w:rPr>
-          <w:sz w:val="28"/>
-        </w:rPr>
-      </w:pPr>
-    </w:p>
-    <w:p>
-      <w:pPr>
-        <w:rPr>
-          <w:sz w:val="28"/>
-        </w:rPr>
-      </w:pPr>
-    </w:p>
-    <w:p>
-      <w:pPr>
-        <w:rPr>
-          <w:sz w:val="28"/>
-        </w:rPr>
-      </w:pPr>
-    </w:p>
-    <w:p>
-      <w:pPr>
-        <w:rPr>
-          <w:sz w:val="28"/>
-        </w:rPr>
-      </w:pPr>
-    </w:p>
-    <w:p>
-      <w:pPr>
-        <w:rPr>
-          <w:sz w:val="28"/>
-        </w:rPr>
-      </w:pPr>
-    </w:p>
-    <w:p>
-      <w:pPr>
-        <w:rPr>
-          <w:sz w:val="28"/>
-        </w:rPr>
-      </w:pPr>
-    </w:p>
-    <w:p>
-      <w:pPr>
-        <w:rPr>
-          <w:sz w:val="28"/>
-        </w:rPr>
-      </w:pPr>
-    </w:p>
-    <w:p>
-      <w:pPr>
-        <w:rPr>
-          <w:sz w:val="28"/>
-        </w:rPr>
-      </w:pPr>
-    </w:p>
-    <w:p>
-      <w:pPr>
-        <w:rPr>
-          <w:sz w:val="28"/>
-        </w:rPr>
-      </w:pPr>
-    </w:p>
-    <w:p>
-      <w:pPr>
-        <w:rPr>
-          <w:sz w:val="28"/>
-        </w:rPr>
-      </w:pPr>
-    </w:p>
-    <w:p>
-      <w:pPr>
-        <w:rPr>
-          <w:sz w:val="28"/>
-        </w:rPr>
-      </w:pPr>
     </w:p>
     <w:p>
       <w:pPr>
@@ -2005,6 +2022,150 @@
           <w:b/>
           <w:sz w:val="32"/>
         </w:rPr>
+        <w:t xml:space="preserve">Fonctionnement de l’application </w:t>
+      </w:r>
+    </w:p>
+    <w:p>
+      <w:pPr>
+        <w:rPr>
+          <w:sz w:val="28"/>
+        </w:rPr>
+      </w:pPr>
+      <w:r>
+        <w:rPr>
+          <w:sz w:val="28"/>
+        </w:rPr>
+        <w:t xml:space="preserve">L’application est extrêmement simple à utiliser. </w:t>
+      </w:r>
+      <w:r>
+        <w:rPr>
+          <w:sz w:val="28"/>
+        </w:rPr>
+        <w:t xml:space="preserve">Chaque requête préconfigurée a un bouton qui lui est désigné avec une étiquette très claire. Les requête les plus utiles se situent dans le menu du haut et les plus précises dans le menu de côté. De plus, si vous n’êtes pas satisfait des requêtes proposées, il est possible d’entrer </w:t>
+      </w:r>
+      <w:r>
+        <w:rPr>
+          <w:sz w:val="28"/>
+        </w:rPr>
+        <w:t>sa</w:t>
+      </w:r>
+      <w:r>
+        <w:rPr>
+          <w:sz w:val="28"/>
+        </w:rPr>
+        <w:t xml:space="preserve"> propre requête.</w:t>
+      </w:r>
+    </w:p>
+    <w:p>
+      <w:pPr>
+        <w:rPr>
+          <w:sz w:val="28"/>
+        </w:rPr>
+      </w:pPr>
+      <w:r>
+        <w:rPr>
+          <w:sz w:val="28"/>
+        </w:rPr>
+        <w:t>Nous avons aussi ajouté un calculateur de distances entre les villages possibles.</w:t>
+      </w:r>
+    </w:p>
+    <w:p>
+      <w:pPr>
+        <w:rPr>
+          <w:sz w:val="28"/>
+        </w:rPr>
+      </w:pPr>
+      <w:r>
+        <w:rPr>
+          <w:sz w:val="28"/>
+        </w:rPr>
+        <w:t>Nous avons aussi opté d’utiliser un autre serveur pour la base de données que celui offert par l’</w:t>
+      </w:r>
+      <w:r>
+        <w:rPr>
+          <w:sz w:val="28"/>
+        </w:rPr>
+        <w:t>école. Nous av</w:t>
+      </w:r>
+      <w:r>
+        <w:rPr>
+          <w:sz w:val="28"/>
+        </w:rPr>
+        <w:t xml:space="preserve">ons </w:t>
+      </w:r>
+      <w:r>
+        <w:rPr>
+          <w:sz w:val="28"/>
+        </w:rPr>
+        <w:t xml:space="preserve">donc utilisé </w:t>
+      </w:r>
+      <w:proofErr w:type="spellStart"/>
+      <w:r>
+        <w:rPr>
+          <w:sz w:val="28"/>
+        </w:rPr>
+        <w:t>Elep</w:t>
+      </w:r>
+      <w:bookmarkStart w:id="9" w:name="_GoBack"/>
+      <w:bookmarkEnd w:id="9"/>
+      <w:r>
+        <w:rPr>
+          <w:sz w:val="28"/>
+        </w:rPr>
+        <w:t>hantSQL</w:t>
+      </w:r>
+      <w:proofErr w:type="spellEnd"/>
+      <w:r>
+        <w:rPr>
+          <w:sz w:val="28"/>
+        </w:rPr>
+        <w:t>. La raison principale est que c’était beaucoup plus simple de l’intégrer avec notre site web ensuite.</w:t>
+      </w:r>
+    </w:p>
+    <w:p>
+      <w:pPr>
+        <w:rPr>
+          <w:b/>
+          <w:sz w:val="32"/>
+        </w:rPr>
+      </w:pPr>
+    </w:p>
+    <w:p>
+      <w:pPr>
+        <w:rPr>
+          <w:b/>
+          <w:sz w:val="32"/>
+        </w:rPr>
+      </w:pPr>
+    </w:p>
+    <w:p>
+      <w:pPr>
+        <w:rPr>
+          <w:b/>
+          <w:sz w:val="32"/>
+        </w:rPr>
+      </w:pPr>
+    </w:p>
+    <w:p>
+      <w:pPr>
+        <w:rPr>
+          <w:b/>
+          <w:sz w:val="32"/>
+        </w:rPr>
+      </w:pPr>
+    </w:p>
+    <w:p>
+      <w:pPr>
+        <w:rPr>
+          <w:b/>
+          <w:sz w:val="32"/>
+        </w:rPr>
+      </w:pPr>
+      <w:r>
+        <w:rPr>
+          <w:b/>
+          <w:sz w:val="32"/>
+        </w:rPr>
         <w:t>Captures d’écran de l’application</w:t>
       </w:r>
     </w:p>
@@ -2014,21 +2175,129 @@
           <w:sz w:val="32"/>
         </w:rPr>
       </w:pPr>
-    </w:p>
-    <w:p>
-      <w:pPr>
-        <w:rPr>
-          <w:sz w:val="28"/>
-        </w:rPr>
-      </w:pPr>
+      <w:r>
+        <w:rPr>
+          <w:noProof/>
+        </w:rPr>
+        <w:drawing>
+          <wp:inline distT="0" distB="0" distL="0" distR="0" wp14:anchorId="485CB187" wp14:editId="27137690">
+            <wp:extent cx="5486400" cy="2822575"/>
+            <wp:effectExtent l="0" t="0" r="0" b="0"/>
+            <wp:docPr id="3" name="Image 3"/>
+            <wp:cNvGraphicFramePr>
+              <a:graphicFrameLocks xmlns:a="http://schemas.openxmlformats.org/drawingml/2006/main" noChangeAspect="1"/>
+            </wp:cNvGraphicFramePr>
+            <a:graphic xmlns:a="http://schemas.openxmlformats.org/drawingml/2006/main">
+              <a:graphicData uri="http://schemas.openxmlformats.org/drawingml/2006/picture">
+                <pic:pic xmlns:pic="http://schemas.openxmlformats.org/drawingml/2006/picture">
+                  <pic:nvPicPr>
+                    <pic:cNvPr id="1" name=""/>
+                    <pic:cNvPicPr/>
+                  </pic:nvPicPr>
+                  <pic:blipFill>
+                    <a:blip r:embed="rId28"/>
+                    <a:stretch>
+                      <a:fillRect/>
+                    </a:stretch>
+                  </pic:blipFill>
+                  <pic:spPr>
+                    <a:xfrm>
+                      <a:off x="0" y="0"/>
+                      <a:ext cx="5486400" cy="2822575"/>
+                    </a:xfrm>
+                    <a:prstGeom prst="rect">
+                      <a:avLst/>
+                    </a:prstGeom>
+                  </pic:spPr>
+                </pic:pic>
+              </a:graphicData>
+            </a:graphic>
+          </wp:inline>
+        </w:drawing>
+      </w:r>
+    </w:p>
+    <w:p>
+      <w:pPr>
+        <w:rPr>
+          <w:sz w:val="28"/>
+        </w:rPr>
+      </w:pPr>
+      <w:r>
+        <w:rPr>
+          <w:noProof/>
+        </w:rPr>
+        <w:drawing>
+          <wp:anchor distT="0" distB="0" distL="114300" distR="114300" simplePos="0" relativeHeight="251659776" behindDoc="0" locked="0" layoutInCell="1" allowOverlap="1" wp14:anchorId="058BC3C3">
+            <wp:simplePos x="0" y="0"/>
+            <wp:positionH relativeFrom="column">
+              <wp:posOffset>1400175</wp:posOffset>
+            </wp:positionH>
+            <wp:positionV relativeFrom="paragraph">
+              <wp:posOffset>277495</wp:posOffset>
+            </wp:positionV>
+            <wp:extent cx="2774950" cy="4457700"/>
+            <wp:effectExtent l="0" t="0" r="6350" b="0"/>
+            <wp:wrapThrough wrapText="bothSides">
+              <wp:wrapPolygon edited="0">
+                <wp:start x="0" y="0"/>
+                <wp:lineTo x="0" y="21508"/>
+                <wp:lineTo x="21501" y="21508"/>
+                <wp:lineTo x="21501" y="0"/>
+                <wp:lineTo x="0" y="0"/>
+              </wp:wrapPolygon>
+            </wp:wrapThrough>
+            <wp:docPr id="4" name="Image 4"/>
+            <wp:cNvGraphicFramePr>
+              <a:graphicFrameLocks xmlns:a="http://schemas.openxmlformats.org/drawingml/2006/main" noChangeAspect="1"/>
+            </wp:cNvGraphicFramePr>
+            <a:graphic xmlns:a="http://schemas.openxmlformats.org/drawingml/2006/main">
+              <a:graphicData uri="http://schemas.openxmlformats.org/drawingml/2006/picture">
+                <pic:pic xmlns:pic="http://schemas.openxmlformats.org/drawingml/2006/picture">
+                  <pic:nvPicPr>
+                    <pic:cNvPr id="1" name=""/>
+                    <pic:cNvPicPr/>
+                  </pic:nvPicPr>
+                  <pic:blipFill>
+                    <a:blip r:embed="rId29">
+                      <a:extLst>
+                        <a:ext uri="{28A0092B-C50C-407E-A947-70E740481C1C}">
+                          <a14:useLocalDpi xmlns:a14="http://schemas.microsoft.com/office/drawing/2010/main" val="0"/>
+                        </a:ext>
+                      </a:extLst>
+                    </a:blip>
+                    <a:stretch>
+                      <a:fillRect/>
+                    </a:stretch>
+                  </pic:blipFill>
+                  <pic:spPr>
+                    <a:xfrm>
+                      <a:off x="0" y="0"/>
+                      <a:ext cx="2774950" cy="4457700"/>
+                    </a:xfrm>
+                    <a:prstGeom prst="rect">
+                      <a:avLst/>
+                    </a:prstGeom>
+                  </pic:spPr>
+                </pic:pic>
+              </a:graphicData>
+            </a:graphic>
+            <wp14:sizeRelH relativeFrom="margin">
+              <wp14:pctWidth>0</wp14:pctWidth>
+            </wp14:sizeRelH>
+            <wp14:sizeRelV relativeFrom="margin">
+              <wp14:pctHeight>0</wp14:pctHeight>
+            </wp14:sizeRelV>
+          </wp:anchor>
+        </w:drawing>
+      </w:r>
     </w:p>
     <w:sectPr>
-      <w:headerReference w:type="even" r:id="rId24"/>
-      <w:headerReference w:type="default" r:id="rId25"/>
-      <w:footerReference w:type="even" r:id="rId26"/>
-      <w:footerReference w:type="default" r:id="rId27"/>
-      <w:headerReference w:type="first" r:id="rId28"/>
-      <w:footerReference w:type="first" r:id="rId29"/>
+      <w:headerReference w:type="even" r:id="rId30"/>
+      <w:headerReference w:type="default" r:id="rId31"/>
+      <w:footerReference w:type="even" r:id="rId32"/>
+      <w:footerReference w:type="default" r:id="rId33"/>
+      <w:headerReference w:type="first" r:id="rId34"/>
+      <w:footerReference w:type="first" r:id="rId35"/>
       <w:pgSz w:w="12240" w:h="15840"/>
       <w:pgMar w:top="1440" w:right="1800" w:bottom="1440" w:left="1800" w:header="708" w:footer="708" w:gutter="0"/>
       <w:cols w:space="708"/>
@@ -3225,7 +3494,7 @@
 </file>
 
 <file path=customXml/itemProps1.xml><?xml version="1.0" encoding="utf-8"?>
-<ds:datastoreItem xmlns:ds="http://schemas.openxmlformats.org/officeDocument/2006/customXml" ds:itemID="{D7B49F3B-8ED2-480B-9380-85D4D9BB775E}">
+<ds:datastoreItem xmlns:ds="http://schemas.openxmlformats.org/officeDocument/2006/customXml" ds:itemID="{A3F8B466-9356-451C-B27E-2C5DE67B97A4}">
   <ds:schemaRefs>
     <ds:schemaRef ds:uri="http://schemas.openxmlformats.org/officeDocument/2006/bibliography"/>
   </ds:schemaRefs>

</xml_diff>

<commit_message>
Ajouté page de présentation et liens vers notre repo Git et le site dans le rapport.
</commit_message>
<xml_diff>
--- a/Rapport.docx
+++ b/Rapport.docx
@@ -2,6 +2,608 @@
 <file path=word/document.xml><?xml version="1.0" encoding="utf-8"?>
 <w:document xmlns:wpc="http://schemas.microsoft.com/office/word/2010/wordprocessingCanvas" xmlns:cx="http://schemas.microsoft.com/office/drawing/2014/chartex" xmlns:cx1="http://schemas.microsoft.com/office/drawing/2015/9/8/chartex" xmlns:cx2="http://schemas.microsoft.com/office/drawing/2015/10/21/chartex" xmlns:cx3="http://schemas.microsoft.com/office/drawing/2016/5/9/chartex" xmlns:cx4="http://schemas.microsoft.com/office/drawing/2016/5/10/chartex" xmlns:cx5="http://schemas.microsoft.com/office/drawing/2016/5/11/chartex" xmlns:cx6="http://schemas.microsoft.com/office/drawing/2016/5/12/chartex" xmlns:cx7="http://schemas.microsoft.com/office/drawing/2016/5/13/chartex" xmlns:cx8="http://schemas.microsoft.com/office/drawing/2016/5/14/chartex" xmlns:mc="http://schemas.openxmlformats.org/markup-compatibility/2006" xmlns:aink="http://schemas.microsoft.com/office/drawing/2016/ink" xmlns:am3d="http://schemas.microsoft.com/office/drawing/2017/model3d" xmlns:o="urn:schemas-microsoft-com:office:office" xmlns:r="http://schemas.openxmlformats.org/officeDocument/2006/relationships" xmlns:m="http://schemas.openxmlformats.org/officeDocument/2006/math" xmlns:v="urn:schemas-microsoft-com:vml" xmlns:wp14="http://schemas.microsoft.com/office/word/2010/wordprocessingDrawing" xmlns:wp="http://schemas.openxmlformats.org/drawingml/2006/wordprocessingDrawing" xmlns:w10="urn:schemas-microsoft-com:office:word" xmlns:w="http://schemas.openxmlformats.org/wordprocessingml/2006/main" xmlns:w14="http://schemas.microsoft.com/office/word/2010/wordml" xmlns:w15="http://schemas.microsoft.com/office/word/2012/wordml" xmlns:w16cid="http://schemas.microsoft.com/office/word/2016/wordml/cid" xmlns:w16se="http://schemas.microsoft.com/office/word/2015/wordml/symex" xmlns:wpg="http://schemas.microsoft.com/office/word/2010/wordprocessingGroup" xmlns:wpi="http://schemas.microsoft.com/office/word/2010/wordprocessingInk" xmlns:wne="http://schemas.microsoft.com/office/word/2006/wordml" xmlns:wps="http://schemas.microsoft.com/office/word/2010/wordprocessingShape" mc:Ignorable="w14 w15 w16se w16cid wp14">
   <w:body>
+    <w:p>
+      <w:pPr>
+        <w:pStyle w:val="Standard"/>
+        <w:jc w:val="center"/>
+        <w:rPr>
+          <w:rFonts w:asciiTheme="majorHAnsi" w:hAnsiTheme="majorHAnsi" w:cstheme="majorHAnsi"/>
+          <w:lang w:val="fr-CA"/>
+        </w:rPr>
+      </w:pPr>
+      <w:r>
+        <w:rPr>
+          <w:rFonts w:asciiTheme="majorHAnsi" w:hAnsiTheme="majorHAnsi" w:cstheme="majorHAnsi"/>
+          <w:lang w:val="fr-CA"/>
+        </w:rPr>
+        <w:t>Université de Montréal</w:t>
+      </w:r>
+    </w:p>
+    <w:p>
+      <w:pPr>
+        <w:pStyle w:val="Standard"/>
+        <w:jc w:val="center"/>
+        <w:rPr>
+          <w:rFonts w:asciiTheme="majorHAnsi" w:hAnsiTheme="majorHAnsi" w:cstheme="majorHAnsi"/>
+          <w:lang w:val="fr-CA"/>
+        </w:rPr>
+      </w:pPr>
+    </w:p>
+    <w:p>
+      <w:pPr>
+        <w:pStyle w:val="Standard"/>
+        <w:jc w:val="center"/>
+        <w:rPr>
+          <w:rFonts w:asciiTheme="majorHAnsi" w:hAnsiTheme="majorHAnsi" w:cstheme="majorHAnsi"/>
+          <w:lang w:val="fr-CA"/>
+        </w:rPr>
+      </w:pPr>
+    </w:p>
+    <w:p>
+      <w:pPr>
+        <w:pStyle w:val="Standard"/>
+        <w:jc w:val="center"/>
+        <w:rPr>
+          <w:rFonts w:asciiTheme="majorHAnsi" w:hAnsiTheme="majorHAnsi" w:cstheme="majorHAnsi"/>
+          <w:lang w:val="fr-CA"/>
+        </w:rPr>
+      </w:pPr>
+    </w:p>
+    <w:p>
+      <w:pPr>
+        <w:pStyle w:val="Standard"/>
+        <w:jc w:val="center"/>
+        <w:rPr>
+          <w:rFonts w:asciiTheme="majorHAnsi" w:hAnsiTheme="majorHAnsi" w:cstheme="majorHAnsi"/>
+          <w:lang w:val="fr-CA"/>
+        </w:rPr>
+      </w:pPr>
+    </w:p>
+    <w:p>
+      <w:pPr>
+        <w:pStyle w:val="Standard"/>
+        <w:jc w:val="center"/>
+        <w:rPr>
+          <w:rFonts w:asciiTheme="majorHAnsi" w:hAnsiTheme="majorHAnsi" w:cstheme="majorHAnsi"/>
+          <w:lang w:val="fr-CA"/>
+        </w:rPr>
+      </w:pPr>
+    </w:p>
+    <w:p>
+      <w:pPr>
+        <w:pStyle w:val="Standard"/>
+        <w:jc w:val="center"/>
+        <w:rPr>
+          <w:rFonts w:asciiTheme="majorHAnsi" w:hAnsiTheme="majorHAnsi" w:cstheme="majorHAnsi"/>
+          <w:lang w:val="fr-CA"/>
+        </w:rPr>
+      </w:pPr>
+    </w:p>
+    <w:p>
+      <w:pPr>
+        <w:pStyle w:val="Standard"/>
+        <w:jc w:val="center"/>
+        <w:rPr>
+          <w:rFonts w:asciiTheme="majorHAnsi" w:hAnsiTheme="majorHAnsi" w:cstheme="majorHAnsi"/>
+          <w:b/>
+          <w:bCs/>
+          <w:lang w:val="fr-CA"/>
+        </w:rPr>
+      </w:pPr>
+      <w:r>
+        <w:rPr>
+          <w:rFonts w:asciiTheme="majorHAnsi" w:hAnsiTheme="majorHAnsi" w:cstheme="majorHAnsi"/>
+          <w:b/>
+          <w:bCs/>
+          <w:lang w:val="fr-CA"/>
+        </w:rPr>
+        <w:t>Projet final</w:t>
+      </w:r>
+      <w:r>
+        <w:rPr>
+          <w:rFonts w:asciiTheme="majorHAnsi" w:hAnsiTheme="majorHAnsi" w:cstheme="majorHAnsi"/>
+          <w:b/>
+          <w:bCs/>
+          <w:lang w:val="fr-CA"/>
+        </w:rPr>
+        <w:t xml:space="preserve"> : </w:t>
+      </w:r>
+      <w:proofErr w:type="spellStart"/>
+      <w:r>
+        <w:rPr>
+          <w:rFonts w:asciiTheme="majorHAnsi" w:hAnsiTheme="majorHAnsi" w:cstheme="majorHAnsi"/>
+          <w:b/>
+          <w:bCs/>
+          <w:lang w:val="fr-CA"/>
+        </w:rPr>
+        <w:t>Jikiki</w:t>
+      </w:r>
+      <w:proofErr w:type="spellEnd"/>
+    </w:p>
+    <w:p>
+      <w:pPr>
+        <w:pStyle w:val="Standard"/>
+        <w:jc w:val="center"/>
+        <w:rPr>
+          <w:rFonts w:asciiTheme="majorHAnsi" w:hAnsiTheme="majorHAnsi" w:cstheme="majorHAnsi"/>
+          <w:lang w:val="fr-CA"/>
+        </w:rPr>
+      </w:pPr>
+    </w:p>
+    <w:p>
+      <w:pPr>
+        <w:pStyle w:val="Standard"/>
+        <w:jc w:val="center"/>
+        <w:rPr>
+          <w:rFonts w:asciiTheme="majorHAnsi" w:hAnsiTheme="majorHAnsi" w:cstheme="majorHAnsi"/>
+          <w:lang w:val="fr-CA"/>
+        </w:rPr>
+      </w:pPr>
+    </w:p>
+    <w:p>
+      <w:pPr>
+        <w:pStyle w:val="Standard"/>
+        <w:rPr>
+          <w:rFonts w:asciiTheme="majorHAnsi" w:hAnsiTheme="majorHAnsi" w:cstheme="majorHAnsi"/>
+          <w:lang w:val="fr-CA"/>
+        </w:rPr>
+      </w:pPr>
+    </w:p>
+    <w:p>
+      <w:pPr>
+        <w:pStyle w:val="Standard"/>
+        <w:jc w:val="center"/>
+        <w:rPr>
+          <w:rFonts w:asciiTheme="majorHAnsi" w:hAnsiTheme="majorHAnsi" w:cstheme="majorHAnsi"/>
+          <w:lang w:val="fr-CA"/>
+        </w:rPr>
+      </w:pPr>
+    </w:p>
+    <w:p>
+      <w:pPr>
+        <w:pStyle w:val="Standard"/>
+        <w:jc w:val="center"/>
+        <w:rPr>
+          <w:rFonts w:asciiTheme="majorHAnsi" w:hAnsiTheme="majorHAnsi" w:cstheme="majorHAnsi"/>
+          <w:lang w:val="fr-CA"/>
+        </w:rPr>
+      </w:pPr>
+    </w:p>
+    <w:p>
+      <w:pPr>
+        <w:pStyle w:val="Standard"/>
+        <w:jc w:val="center"/>
+        <w:rPr>
+          <w:rFonts w:asciiTheme="majorHAnsi" w:hAnsiTheme="majorHAnsi" w:cstheme="majorHAnsi"/>
+          <w:lang w:val="fr-CA"/>
+        </w:rPr>
+      </w:pPr>
+    </w:p>
+    <w:p>
+      <w:pPr>
+        <w:pStyle w:val="Standard"/>
+        <w:jc w:val="center"/>
+        <w:rPr>
+          <w:rFonts w:asciiTheme="majorHAnsi" w:hAnsiTheme="majorHAnsi" w:cstheme="majorHAnsi"/>
+          <w:lang w:val="fr-CA"/>
+        </w:rPr>
+      </w:pPr>
+    </w:p>
+    <w:p>
+      <w:pPr>
+        <w:pStyle w:val="Standard"/>
+        <w:jc w:val="center"/>
+        <w:rPr>
+          <w:rFonts w:asciiTheme="majorHAnsi" w:hAnsiTheme="majorHAnsi" w:cstheme="majorHAnsi"/>
+          <w:lang w:val="fr-CA"/>
+        </w:rPr>
+      </w:pPr>
+      <w:r>
+        <w:rPr>
+          <w:rFonts w:asciiTheme="majorHAnsi" w:hAnsiTheme="majorHAnsi" w:cstheme="majorHAnsi"/>
+          <w:lang w:val="fr-CA"/>
+        </w:rPr>
+        <w:t>Par</w:t>
+      </w:r>
+      <w:r>
+        <w:rPr>
+          <w:rFonts w:asciiTheme="majorHAnsi" w:hAnsiTheme="majorHAnsi" w:cstheme="majorHAnsi"/>
+          <w:lang w:val="fr-CA"/>
+        </w:rPr>
+        <w:br/>
+        <w:t>Marc Laliberté</w:t>
+      </w:r>
+      <w:r>
+        <w:rPr>
+          <w:rFonts w:asciiTheme="majorHAnsi" w:hAnsiTheme="majorHAnsi" w:cstheme="majorHAnsi"/>
+          <w:lang w:val="fr-CA"/>
+        </w:rPr>
+        <w:t xml:space="preserve">, Kabore Élisée, Jérémy </w:t>
+      </w:r>
+      <w:proofErr w:type="spellStart"/>
+      <w:r>
+        <w:rPr>
+          <w:rFonts w:asciiTheme="majorHAnsi" w:hAnsiTheme="majorHAnsi" w:cstheme="majorHAnsi"/>
+          <w:lang w:val="fr-CA"/>
+        </w:rPr>
+        <w:t>Camirand</w:t>
+      </w:r>
+      <w:proofErr w:type="spellEnd"/>
+      <w:r>
+        <w:rPr>
+          <w:rFonts w:asciiTheme="majorHAnsi" w:hAnsiTheme="majorHAnsi" w:cstheme="majorHAnsi"/>
+          <w:lang w:val="fr-CA"/>
+        </w:rPr>
+        <w:t xml:space="preserve"> et Marc-André Piché</w:t>
+      </w:r>
+    </w:p>
+    <w:p>
+      <w:pPr>
+        <w:pStyle w:val="Standard"/>
+        <w:jc w:val="center"/>
+        <w:rPr>
+          <w:rFonts w:asciiTheme="majorHAnsi" w:hAnsiTheme="majorHAnsi" w:cstheme="majorHAnsi"/>
+          <w:lang w:val="fr-CA"/>
+        </w:rPr>
+      </w:pPr>
+    </w:p>
+    <w:p>
+      <w:pPr>
+        <w:pStyle w:val="Standard"/>
+        <w:jc w:val="center"/>
+        <w:rPr>
+          <w:rFonts w:asciiTheme="majorHAnsi" w:hAnsiTheme="majorHAnsi" w:cstheme="majorHAnsi"/>
+          <w:lang w:val="fr-CA"/>
+        </w:rPr>
+      </w:pPr>
+    </w:p>
+    <w:p>
+      <w:pPr>
+        <w:pStyle w:val="Standard"/>
+        <w:jc w:val="center"/>
+        <w:rPr>
+          <w:rFonts w:asciiTheme="majorHAnsi" w:hAnsiTheme="majorHAnsi" w:cstheme="majorHAnsi"/>
+          <w:lang w:val="fr-CA"/>
+        </w:rPr>
+      </w:pPr>
+    </w:p>
+    <w:p>
+      <w:pPr>
+        <w:pStyle w:val="Standard"/>
+        <w:jc w:val="center"/>
+        <w:rPr>
+          <w:rFonts w:asciiTheme="majorHAnsi" w:hAnsiTheme="majorHAnsi" w:cstheme="majorHAnsi"/>
+          <w:lang w:val="fr-CA"/>
+        </w:rPr>
+      </w:pPr>
+    </w:p>
+    <w:p>
+      <w:pPr>
+        <w:pStyle w:val="Standard"/>
+        <w:jc w:val="center"/>
+        <w:rPr>
+          <w:rFonts w:asciiTheme="majorHAnsi" w:hAnsiTheme="majorHAnsi" w:cstheme="majorHAnsi"/>
+          <w:lang w:val="fr-CA"/>
+        </w:rPr>
+      </w:pPr>
+    </w:p>
+    <w:p>
+      <w:pPr>
+        <w:pStyle w:val="Standard"/>
+        <w:jc w:val="center"/>
+        <w:rPr>
+          <w:rFonts w:asciiTheme="majorHAnsi" w:hAnsiTheme="majorHAnsi" w:cstheme="majorHAnsi"/>
+          <w:lang w:val="fr-CA"/>
+        </w:rPr>
+      </w:pPr>
+    </w:p>
+    <w:p>
+      <w:pPr>
+        <w:pStyle w:val="Standard"/>
+        <w:jc w:val="center"/>
+        <w:rPr>
+          <w:rFonts w:asciiTheme="majorHAnsi" w:hAnsiTheme="majorHAnsi" w:cstheme="majorHAnsi"/>
+          <w:lang w:val="fr-CA"/>
+        </w:rPr>
+      </w:pPr>
+    </w:p>
+    <w:p>
+      <w:pPr>
+        <w:pStyle w:val="Standard"/>
+        <w:jc w:val="center"/>
+        <w:rPr>
+          <w:rFonts w:asciiTheme="majorHAnsi" w:hAnsiTheme="majorHAnsi" w:cstheme="majorHAnsi"/>
+          <w:lang w:val="fr-CA"/>
+        </w:rPr>
+      </w:pPr>
+    </w:p>
+    <w:p>
+      <w:pPr>
+        <w:pStyle w:val="Standard"/>
+        <w:jc w:val="center"/>
+        <w:rPr>
+          <w:rFonts w:asciiTheme="majorHAnsi" w:hAnsiTheme="majorHAnsi" w:cstheme="majorHAnsi"/>
+          <w:lang w:val="fr-CA"/>
+        </w:rPr>
+      </w:pPr>
+    </w:p>
+    <w:p>
+      <w:pPr>
+        <w:pStyle w:val="Standard"/>
+        <w:jc w:val="center"/>
+        <w:rPr>
+          <w:rFonts w:asciiTheme="majorHAnsi" w:hAnsiTheme="majorHAnsi" w:cstheme="majorHAnsi"/>
+          <w:lang w:val="fr-CA"/>
+        </w:rPr>
+      </w:pPr>
+    </w:p>
+    <w:p>
+      <w:pPr>
+        <w:pStyle w:val="Standard"/>
+        <w:jc w:val="center"/>
+        <w:rPr>
+          <w:rFonts w:asciiTheme="majorHAnsi" w:hAnsiTheme="majorHAnsi" w:cstheme="majorHAnsi"/>
+          <w:lang w:val="fr-CA"/>
+        </w:rPr>
+      </w:pPr>
+      <w:proofErr w:type="spellStart"/>
+      <w:r>
+        <w:rPr>
+          <w:rFonts w:asciiTheme="majorHAnsi" w:hAnsiTheme="majorHAnsi" w:cstheme="majorHAnsi"/>
+          <w:lang w:val="fr-CA"/>
+        </w:rPr>
+        <w:t>Bacc</w:t>
+      </w:r>
+      <w:proofErr w:type="spellEnd"/>
+      <w:r>
+        <w:rPr>
+          <w:rFonts w:asciiTheme="majorHAnsi" w:hAnsiTheme="majorHAnsi" w:cstheme="majorHAnsi"/>
+          <w:lang w:val="fr-CA"/>
+        </w:rPr>
+        <w:t>. en Informatique</w:t>
+      </w:r>
+    </w:p>
+    <w:p>
+      <w:pPr>
+        <w:pStyle w:val="Standard"/>
+        <w:jc w:val="center"/>
+        <w:rPr>
+          <w:rFonts w:asciiTheme="majorHAnsi" w:hAnsiTheme="majorHAnsi" w:cstheme="majorHAnsi"/>
+          <w:lang w:val="fr-CA"/>
+        </w:rPr>
+      </w:pPr>
+    </w:p>
+    <w:p>
+      <w:pPr>
+        <w:pStyle w:val="Standard"/>
+        <w:jc w:val="center"/>
+        <w:rPr>
+          <w:rFonts w:asciiTheme="majorHAnsi" w:hAnsiTheme="majorHAnsi" w:cstheme="majorHAnsi"/>
+          <w:lang w:val="fr-CA"/>
+        </w:rPr>
+      </w:pPr>
+    </w:p>
+    <w:p>
+      <w:pPr>
+        <w:pStyle w:val="Standard"/>
+        <w:rPr>
+          <w:rFonts w:asciiTheme="majorHAnsi" w:hAnsiTheme="majorHAnsi" w:cstheme="majorHAnsi"/>
+          <w:lang w:val="fr-CA"/>
+        </w:rPr>
+      </w:pPr>
+    </w:p>
+    <w:p>
+      <w:pPr>
+        <w:pStyle w:val="Standard"/>
+        <w:jc w:val="center"/>
+        <w:rPr>
+          <w:rFonts w:asciiTheme="majorHAnsi" w:hAnsiTheme="majorHAnsi" w:cstheme="majorHAnsi"/>
+          <w:lang w:val="fr-CA"/>
+        </w:rPr>
+      </w:pPr>
+    </w:p>
+    <w:p>
+      <w:pPr>
+        <w:pStyle w:val="Standard"/>
+        <w:jc w:val="center"/>
+        <w:rPr>
+          <w:rFonts w:asciiTheme="majorHAnsi" w:hAnsiTheme="majorHAnsi" w:cstheme="majorHAnsi"/>
+          <w:lang w:val="fr-CA"/>
+        </w:rPr>
+      </w:pPr>
+    </w:p>
+    <w:p>
+      <w:pPr>
+        <w:pStyle w:val="Standard"/>
+        <w:jc w:val="center"/>
+        <w:rPr>
+          <w:rFonts w:asciiTheme="majorHAnsi" w:hAnsiTheme="majorHAnsi" w:cstheme="majorHAnsi"/>
+          <w:lang w:val="fr-CA"/>
+        </w:rPr>
+      </w:pPr>
+      <w:r>
+        <w:rPr>
+          <w:rFonts w:asciiTheme="majorHAnsi" w:hAnsiTheme="majorHAnsi" w:cstheme="majorHAnsi"/>
+          <w:lang w:val="fr-CA"/>
+        </w:rPr>
+        <w:t xml:space="preserve">Travail présenté à </w:t>
+      </w:r>
+      <w:r>
+        <w:rPr>
+          <w:rFonts w:asciiTheme="majorHAnsi" w:hAnsiTheme="majorHAnsi" w:cstheme="majorHAnsi"/>
+          <w:lang w:val="fr-CA"/>
+        </w:rPr>
+        <w:t>Maude Sabourin</w:t>
+      </w:r>
+    </w:p>
+    <w:p>
+      <w:pPr>
+        <w:pStyle w:val="Standard"/>
+        <w:jc w:val="center"/>
+        <w:rPr>
+          <w:rFonts w:asciiTheme="majorHAnsi" w:hAnsiTheme="majorHAnsi" w:cstheme="majorHAnsi"/>
+          <w:lang w:val="fr-CA"/>
+        </w:rPr>
+      </w:pPr>
+      <w:r>
+        <w:rPr>
+          <w:rFonts w:asciiTheme="majorHAnsi" w:hAnsiTheme="majorHAnsi" w:cstheme="majorHAnsi"/>
+          <w:lang w:val="fr-CA"/>
+        </w:rPr>
+        <w:t>Dans le cadre du cours IFT-293</w:t>
+      </w:r>
+      <w:r>
+        <w:rPr>
+          <w:rFonts w:asciiTheme="majorHAnsi" w:hAnsiTheme="majorHAnsi" w:cstheme="majorHAnsi"/>
+          <w:lang w:val="fr-CA"/>
+        </w:rPr>
+        <w:t>5</w:t>
+      </w:r>
+    </w:p>
+    <w:p>
+      <w:pPr>
+        <w:pStyle w:val="Standard"/>
+        <w:jc w:val="center"/>
+        <w:rPr>
+          <w:rFonts w:asciiTheme="majorHAnsi" w:hAnsiTheme="majorHAnsi" w:cstheme="majorHAnsi"/>
+          <w:lang w:val="fr-CA"/>
+        </w:rPr>
+      </w:pPr>
+      <w:r>
+        <w:rPr>
+          <w:rFonts w:asciiTheme="majorHAnsi" w:hAnsiTheme="majorHAnsi" w:cstheme="majorHAnsi"/>
+          <w:lang w:val="fr-CA"/>
+        </w:rPr>
+        <w:t>Bases de données</w:t>
+      </w:r>
+    </w:p>
+    <w:p>
+      <w:pPr>
+        <w:pStyle w:val="Standard"/>
+        <w:jc w:val="center"/>
+        <w:rPr>
+          <w:rFonts w:asciiTheme="majorHAnsi" w:hAnsiTheme="majorHAnsi" w:cstheme="majorHAnsi"/>
+          <w:lang w:val="fr-CA"/>
+        </w:rPr>
+      </w:pPr>
+    </w:p>
+    <w:p>
+      <w:pPr>
+        <w:pStyle w:val="Standard"/>
+        <w:jc w:val="center"/>
+        <w:rPr>
+          <w:rFonts w:asciiTheme="majorHAnsi" w:hAnsiTheme="majorHAnsi" w:cstheme="majorHAnsi"/>
+          <w:lang w:val="fr-CA"/>
+        </w:rPr>
+      </w:pPr>
+    </w:p>
+    <w:p>
+      <w:pPr>
+        <w:pStyle w:val="Standard"/>
+        <w:jc w:val="center"/>
+        <w:rPr>
+          <w:rFonts w:asciiTheme="majorHAnsi" w:hAnsiTheme="majorHAnsi" w:cstheme="majorHAnsi"/>
+          <w:lang w:val="fr-CA"/>
+        </w:rPr>
+      </w:pPr>
+    </w:p>
+    <w:p>
+      <w:pPr>
+        <w:pStyle w:val="Standard"/>
+        <w:jc w:val="center"/>
+        <w:rPr>
+          <w:rFonts w:asciiTheme="majorHAnsi" w:hAnsiTheme="majorHAnsi" w:cstheme="majorHAnsi"/>
+          <w:lang w:val="fr-CA"/>
+        </w:rPr>
+      </w:pPr>
+    </w:p>
+    <w:p>
+      <w:pPr>
+        <w:pStyle w:val="Standard"/>
+        <w:jc w:val="center"/>
+        <w:rPr>
+          <w:rFonts w:asciiTheme="majorHAnsi" w:hAnsiTheme="majorHAnsi" w:cstheme="majorHAnsi"/>
+          <w:lang w:val="fr-CA"/>
+        </w:rPr>
+      </w:pPr>
+      <w:r>
+        <w:rPr>
+          <w:rFonts w:asciiTheme="majorHAnsi" w:hAnsiTheme="majorHAnsi" w:cstheme="majorHAnsi"/>
+          <w:lang w:val="fr-CA"/>
+        </w:rPr>
+        <w:t>Mai 2018</w:t>
+      </w:r>
+    </w:p>
+    <w:p>
+      <w:pPr>
+        <w:rPr>
+          <w:b/>
+          <w:sz w:val="32"/>
+        </w:rPr>
+      </w:pPr>
+    </w:p>
+    <w:p>
+      <w:pPr>
+        <w:rPr>
+          <w:b/>
+          <w:sz w:val="32"/>
+        </w:rPr>
+      </w:pPr>
+    </w:p>
+    <w:p>
+      <w:pPr>
+        <w:rPr>
+          <w:b/>
+          <w:sz w:val="32"/>
+        </w:rPr>
+      </w:pPr>
+      <w:r>
+        <w:rPr>
+          <w:b/>
+          <w:sz w:val="32"/>
+        </w:rPr>
+        <w:lastRenderedPageBreak/>
+        <w:t>Liens utiles</w:t>
+      </w:r>
+    </w:p>
+    <w:p>
+      <w:pPr>
+        <w:rPr>
+          <w:sz w:val="28"/>
+        </w:rPr>
+      </w:pPr>
+      <w:r>
+        <w:rPr>
+          <w:sz w:val="28"/>
+        </w:rPr>
+        <w:t xml:space="preserve">Lien vers le site du projet : </w:t>
+      </w:r>
+      <w:r>
+        <w:rPr>
+          <w:sz w:val="28"/>
+        </w:rPr>
+        <w:t>http://108.61.78.227:8080/</w:t>
+      </w:r>
+    </w:p>
+    <w:p>
+      <w:pPr>
+        <w:rPr>
+          <w:sz w:val="28"/>
+        </w:rPr>
+      </w:pPr>
+      <w:r>
+        <w:rPr>
+          <w:sz w:val="28"/>
+        </w:rPr>
+        <w:t xml:space="preserve">Lien vers le repo Git :  </w:t>
+      </w:r>
+      <w:r>
+        <w:rPr>
+          <w:sz w:val="28"/>
+        </w:rPr>
+        <w:t>https://github.com/maPiche/Jikiki</w:t>
+      </w:r>
+    </w:p>
     <w:p>
       <w:pPr>
         <w:rPr>
@@ -150,6 +752,7 @@
           <w:sz w:val="28"/>
           <w:u w:val="single"/>
         </w:rPr>
+        <w:lastRenderedPageBreak/>
         <w:t>Entités</w:t>
       </w:r>
     </w:p>
@@ -244,7 +847,6 @@
         <w:rPr>
           <w:sz w:val="28"/>
         </w:rPr>
-        <w:lastRenderedPageBreak/>
         <w:t xml:space="preserve">Un </w:t>
       </w:r>
       <w:r>
@@ -477,19 +1079,7 @@
         <w:rPr>
           <w:sz w:val="28"/>
         </w:rPr>
-        <w:t xml:space="preserve">objet vendu. Une </w:t>
-      </w:r>
-      <w:r>
-        <w:rPr>
-          <w:sz w:val="28"/>
-        </w:rPr>
-        <w:t xml:space="preserve">offre est faite de sorte qu’un utilisateur peut vendre le même objet un nombre arbitraire de fois, c’est pourquoi </w:t>
-      </w:r>
-      <w:r>
-        <w:rPr>
-          <w:sz w:val="28"/>
-        </w:rPr>
-        <w:t xml:space="preserve">displays </w:t>
+        <w:t xml:space="preserve">objet vendu. Une offre est faite de sorte qu’un utilisateur peut vendre le même objet un nombre arbitraire de fois, c’est pourquoi displays </w:t>
       </w:r>
       <w:proofErr w:type="gramStart"/>
       <w:r>
@@ -580,6 +1170,7 @@
         <w:rPr>
           <w:sz w:val="28"/>
         </w:rPr>
+        <w:lastRenderedPageBreak/>
         <w:t xml:space="preserve">La relation </w:t>
       </w:r>
       <w:proofErr w:type="spellStart"/>
@@ -663,7 +1254,6 @@
           <w:b/>
           <w:sz w:val="32"/>
         </w:rPr>
-        <w:lastRenderedPageBreak/>
         <w:t>Le schéma relationnel de la base</w:t>
       </w:r>
     </w:p>
@@ -886,7 +1476,14 @@
         <w:rPr>
           <w:sz w:val="28"/>
         </w:rPr>
-        <w:t xml:space="preserve"> On voulait aussi garder « Item » comme une classe abstraite, </w:t>
+        <w:t xml:space="preserve"> On voulait aussi garder « Item » comme une classe </w:t>
+      </w:r>
+      <w:r>
+        <w:rPr>
+          <w:sz w:val="28"/>
+        </w:rPr>
+        <w:lastRenderedPageBreak/>
+        <w:t xml:space="preserve">abstraite, </w:t>
       </w:r>
       <w:r>
         <w:rPr>
@@ -980,7 +1577,6 @@
           <w:b/>
           <w:sz w:val="32"/>
         </w:rPr>
-        <w:lastRenderedPageBreak/>
         <w:t>Requêtes en SQL et explication du résultat attendu</w:t>
       </w:r>
     </w:p>
@@ -1047,7 +1643,7 @@
           <v:shape id="_x0000_i1025" type="#_x0000_t75" style="width:6in;height:268.5pt" o:ole="">
             <v:imagedata r:id="rId10" o:title=""/>
           </v:shape>
-          <o:OLEObject Type="Embed" ProgID="Word.OpenDocumentText.12" ShapeID="_x0000_i1025" DrawAspect="Content" ObjectID="_1587128388" r:id="rId11"/>
+          <o:OLEObject Type="Embed" ProgID="Word.OpenDocumentText.12" ShapeID="_x0000_i1025" DrawAspect="Content" ObjectID="_1587140395" r:id="rId11"/>
         </w:object>
       </w:r>
     </w:p>
@@ -1097,39 +1693,10 @@
           <w:sz w:val="28"/>
         </w:rPr>
       </w:pPr>
-    </w:p>
-    <w:p>
-      <w:pPr>
-        <w:rPr>
-          <w:sz w:val="28"/>
-        </w:rPr>
-      </w:pPr>
-    </w:p>
-    <w:p>
-      <w:pPr>
-        <w:rPr>
-          <w:sz w:val="28"/>
-        </w:rPr>
-      </w:pPr>
-    </w:p>
-    <w:p>
-      <w:pPr>
-        <w:rPr>
-          <w:sz w:val="28"/>
-        </w:rPr>
-      </w:pPr>
-    </w:p>
-    <w:p>
-      <w:pPr>
-        <w:rPr>
-          <w:sz w:val="28"/>
-        </w:rPr>
-      </w:pPr>
-      <w:r>
-        <w:rPr>
-          <w:sz w:val="28"/>
-        </w:rPr>
-        <w:lastRenderedPageBreak/>
+      <w:r>
+        <w:rPr>
+          <w:sz w:val="28"/>
+        </w:rPr>
         <w:t>2.</w:t>
       </w:r>
     </w:p>
@@ -1149,7 +1716,7 @@
           <v:shape id="_x0000_i1026" type="#_x0000_t75" style="width:6in;height:147.75pt" o:ole="">
             <v:imagedata r:id="rId12" o:title=""/>
           </v:shape>
-          <o:OLEObject Type="Embed" ProgID="Word.OpenDocumentText.12" ShapeID="_x0000_i1026" DrawAspect="Content" ObjectID="_1587128389" r:id="rId13"/>
+          <o:OLEObject Type="Embed" ProgID="Word.OpenDocumentText.12" ShapeID="_x0000_i1026" DrawAspect="Content" ObjectID="_1587140396" r:id="rId13"/>
         </w:object>
       </w:r>
     </w:p>
@@ -1206,10 +1773,10 @@
           <w:sz w:val="28"/>
         </w:rPr>
         <w:object w:dxaOrig="8640" w:dyaOrig="4282">
-          <v:shape id="_x0000_i1036" type="#_x0000_t75" style="width:6in;height:213.75pt" o:ole="">
+          <v:shape id="_x0000_i1027" type="#_x0000_t75" style="width:6in;height:213.75pt" o:ole="">
             <v:imagedata r:id="rId14" o:title=""/>
           </v:shape>
-          <o:OLEObject Type="Embed" ProgID="Word.OpenDocumentText.12" ShapeID="_x0000_i1036" DrawAspect="Content" ObjectID="_1587128390" r:id="rId15"/>
+          <o:OLEObject Type="Embed" ProgID="Word.OpenDocumentText.12" ShapeID="_x0000_i1027" DrawAspect="Content" ObjectID="_1587140397" r:id="rId15"/>
         </w:object>
       </w:r>
     </w:p>
@@ -1239,31 +1806,11 @@
           <w:sz w:val="28"/>
         </w:rPr>
       </w:pPr>
-    </w:p>
-    <w:p>
-      <w:pPr>
-        <w:rPr>
-          <w:sz w:val="28"/>
-        </w:rPr>
-      </w:pPr>
-    </w:p>
-    <w:p>
-      <w:pPr>
-        <w:rPr>
-          <w:sz w:val="28"/>
-        </w:rPr>
-      </w:pPr>
-    </w:p>
-    <w:p>
-      <w:pPr>
-        <w:rPr>
-          <w:sz w:val="28"/>
-        </w:rPr>
-      </w:pPr>
-      <w:r>
-        <w:rPr>
-          <w:sz w:val="28"/>
-        </w:rPr>
+      <w:r>
+        <w:rPr>
+          <w:sz w:val="28"/>
+        </w:rPr>
+        <w:lastRenderedPageBreak/>
         <w:t>4.</w:t>
       </w:r>
     </w:p>
@@ -1280,10 +1827,10 @@
           <w:sz w:val="28"/>
         </w:rPr>
         <w:object w:dxaOrig="8640" w:dyaOrig="3760">
-          <v:shape id="_x0000_i1039" type="#_x0000_t75" style="width:6in;height:188.25pt" o:ole="">
+          <v:shape id="_x0000_i1028" type="#_x0000_t75" style="width:6in;height:188.25pt" o:ole="">
             <v:imagedata r:id="rId16" o:title=""/>
           </v:shape>
-          <o:OLEObject Type="Embed" ProgID="Word.OpenDocumentText.12" ShapeID="_x0000_i1039" DrawAspect="Content" ObjectID="_1587128391" r:id="rId17"/>
+          <o:OLEObject Type="Embed" ProgID="Word.OpenDocumentText.12" ShapeID="_x0000_i1028" DrawAspect="Content" ObjectID="_1587140398" r:id="rId17"/>
         </w:object>
       </w:r>
     </w:p>
@@ -1562,6 +2109,22 @@
           <w:sz w:val="28"/>
         </w:rPr>
       </w:pPr>
+    </w:p>
+    <w:p>
+      <w:pPr>
+        <w:rPr>
+          <w:sz w:val="28"/>
+        </w:rPr>
+      </w:pPr>
+      <w:bookmarkStart w:id="4" w:name="_GoBack"/>
+      <w:bookmarkEnd w:id="4"/>
+    </w:p>
+    <w:p>
+      <w:pPr>
+        <w:rPr>
+          <w:sz w:val="28"/>
+        </w:rPr>
+      </w:pPr>
       <w:r>
         <w:rPr>
           <w:sz w:val="28"/>
@@ -1589,8 +2152,8 @@
         </w:rPr>
         <w:t xml:space="preserve"> </w:t>
       </w:r>
-      <w:bookmarkStart w:id="4" w:name="_MON_1586606968"/>
-      <w:bookmarkEnd w:id="4"/>
+      <w:bookmarkStart w:id="5" w:name="_MON_1586606968"/>
+      <w:bookmarkEnd w:id="5"/>
       <w:r>
         <w:rPr>
           <w:b/>
@@ -1598,10 +2161,10 @@
           <w:lang w:val="en-CA"/>
         </w:rPr>
         <w:object w:dxaOrig="8640" w:dyaOrig="3572">
-          <v:shape id="_x0000_i1027" type="#_x0000_t75" style="width:6in;height:179.25pt" o:ole="">
+          <v:shape id="_x0000_i1029" type="#_x0000_t75" style="width:6in;height:179.25pt" o:ole="">
             <v:imagedata r:id="rId18" o:title=""/>
           </v:shape>
-          <o:OLEObject Type="Embed" ProgID="Word.OpenDocumentText.12" ShapeID="_x0000_i1027" DrawAspect="Content" ObjectID="_1587128392" r:id="rId19"/>
+          <o:OLEObject Type="Embed" ProgID="Word.OpenDocumentText.12" ShapeID="_x0000_i1029" DrawAspect="Content" ObjectID="_1587140399" r:id="rId19"/>
         </w:object>
       </w:r>
     </w:p>
@@ -1672,8 +2235,8 @@
         <w:t>2.</w:t>
       </w:r>
     </w:p>
-    <w:bookmarkStart w:id="5" w:name="_MON_1586607105"/>
-    <w:bookmarkEnd w:id="5"/>
+    <w:bookmarkStart w:id="6" w:name="_MON_1586607105"/>
+    <w:bookmarkEnd w:id="6"/>
     <w:p>
       <w:pPr>
         <w:rPr>
@@ -1685,10 +2248,10 @@
           <w:sz w:val="28"/>
         </w:rPr>
         <w:object w:dxaOrig="8640" w:dyaOrig="1786">
-          <v:shape id="_x0000_i1028" type="#_x0000_t75" style="width:6in;height:89.25pt" o:ole="">
+          <v:shape id="_x0000_i1030" type="#_x0000_t75" style="width:6in;height:89.25pt" o:ole="">
             <v:imagedata r:id="rId20" o:title=""/>
           </v:shape>
-          <o:OLEObject Type="Embed" ProgID="Word.OpenDocumentText.12" ShapeID="_x0000_i1028" DrawAspect="Content" ObjectID="_1587128393" r:id="rId21"/>
+          <o:OLEObject Type="Embed" ProgID="Word.OpenDocumentText.12" ShapeID="_x0000_i1030" DrawAspect="Content" ObjectID="_1587140400" r:id="rId21"/>
         </w:object>
       </w:r>
     </w:p>
@@ -1768,8 +2331,8 @@
         <w:t>3.</w:t>
       </w:r>
     </w:p>
-    <w:bookmarkStart w:id="6" w:name="_MON_1586607184"/>
-    <w:bookmarkEnd w:id="6"/>
+    <w:bookmarkStart w:id="7" w:name="_MON_1586607184"/>
+    <w:bookmarkEnd w:id="7"/>
     <w:p>
       <w:pPr>
         <w:rPr>
@@ -1781,10 +2344,10 @@
           <w:sz w:val="28"/>
         </w:rPr>
         <w:object w:dxaOrig="8640" w:dyaOrig="3572">
-          <v:shape id="_x0000_i1029" type="#_x0000_t75" style="width:6in;height:179.25pt" o:ole="">
+          <v:shape id="_x0000_i1031" type="#_x0000_t75" style="width:6in;height:179.25pt" o:ole="">
             <v:imagedata r:id="rId22" o:title=""/>
           </v:shape>
-          <o:OLEObject Type="Embed" ProgID="Word.OpenDocumentText.12" ShapeID="_x0000_i1029" DrawAspect="Content" ObjectID="_1587128394" r:id="rId23"/>
+          <o:OLEObject Type="Embed" ProgID="Word.OpenDocumentText.12" ShapeID="_x0000_i1031" DrawAspect="Content" ObjectID="_1587140401" r:id="rId23"/>
         </w:object>
       </w:r>
     </w:p>
@@ -1849,8 +2412,8 @@
         <w:t>4.</w:t>
       </w:r>
     </w:p>
-    <w:bookmarkStart w:id="7" w:name="_MON_1586607267"/>
-    <w:bookmarkEnd w:id="7"/>
+    <w:bookmarkStart w:id="8" w:name="_MON_1586607267"/>
+    <w:bookmarkEnd w:id="8"/>
     <w:p>
       <w:pPr>
         <w:rPr>
@@ -1862,10 +2425,10 @@
           <w:sz w:val="28"/>
         </w:rPr>
         <w:object w:dxaOrig="8640" w:dyaOrig="2072">
-          <v:shape id="_x0000_i1030" type="#_x0000_t75" style="width:6in;height:102.75pt" o:ole="">
+          <v:shape id="_x0000_i1032" type="#_x0000_t75" style="width:6in;height:102.75pt" o:ole="">
             <v:imagedata r:id="rId24" o:title=""/>
           </v:shape>
-          <o:OLEObject Type="Embed" ProgID="Word.OpenDocumentText.12" ShapeID="_x0000_i1030" DrawAspect="Content" ObjectID="_1587128395" r:id="rId25"/>
+          <o:OLEObject Type="Embed" ProgID="Word.OpenDocumentText.12" ShapeID="_x0000_i1032" DrawAspect="Content" ObjectID="_1587140402" r:id="rId25"/>
         </w:object>
       </w:r>
       <w:r>
@@ -1937,8 +2500,8 @@
         <w:t>5.</w:t>
       </w:r>
     </w:p>
-    <w:bookmarkStart w:id="8" w:name="_MON_1586607375"/>
-    <w:bookmarkEnd w:id="8"/>
+    <w:bookmarkStart w:id="9" w:name="_MON_1586607375"/>
+    <w:bookmarkEnd w:id="9"/>
     <w:p>
       <w:pPr>
         <w:rPr>
@@ -1950,10 +2513,10 @@
           <w:sz w:val="28"/>
         </w:rPr>
         <w:object w:dxaOrig="8640" w:dyaOrig="2359">
-          <v:shape id="_x0000_i1031" type="#_x0000_t75" style="width:6in;height:117.75pt" o:ole="">
+          <v:shape id="_x0000_i1033" type="#_x0000_t75" style="width:6in;height:117.75pt" o:ole="">
             <v:imagedata r:id="rId26" o:title=""/>
           </v:shape>
-          <o:OLEObject Type="Embed" ProgID="Word.OpenDocumentText.12" ShapeID="_x0000_i1031" DrawAspect="Content" ObjectID="_1587128396" r:id="rId27"/>
+          <o:OLEObject Type="Embed" ProgID="Word.OpenDocumentText.12" ShapeID="_x0000_i1033" DrawAspect="Content" ObjectID="_1587140403" r:id="rId27"/>
         </w:object>
       </w:r>
     </w:p>
@@ -2104,15 +2667,7 @@
         <w:rPr>
           <w:sz w:val="28"/>
         </w:rPr>
-        <w:t>Elep</w:t>
-      </w:r>
-      <w:bookmarkStart w:id="9" w:name="_GoBack"/>
-      <w:bookmarkEnd w:id="9"/>
-      <w:r>
-        <w:rPr>
-          <w:sz w:val="28"/>
-        </w:rPr>
-        <w:t>hantSQL</w:t>
+        <w:t>ElephantSQL</w:t>
       </w:r>
       <w:proofErr w:type="spellEnd"/>
       <w:r>
@@ -3201,6 +3756,24 @@
     <w:uiPriority w:val="99"/>
     <w:rsid w:val="00704485"/>
   </w:style>
+  <w:style w:type="paragraph" w:customStyle="1" w:styleId="Standard">
+    <w:name w:val="Standard"/>
+    <w:rsid w:val="00213AAC"/>
+    <w:pPr>
+      <w:widowControl w:val="0"/>
+      <w:suppressAutoHyphens/>
+      <w:autoSpaceDN w:val="0"/>
+      <w:spacing w:after="0" w:line="240" w:lineRule="auto"/>
+      <w:textAlignment w:val="baseline"/>
+    </w:pPr>
+    <w:rPr>
+      <w:rFonts w:ascii="Times New Roman" w:eastAsia="Andale Sans UI" w:hAnsi="Times New Roman" w:cs="Tahoma"/>
+      <w:kern w:val="3"/>
+      <w:sz w:val="24"/>
+      <w:szCs w:val="24"/>
+      <w:lang w:val="en-CA" w:bidi="he-IL"/>
+    </w:rPr>
+  </w:style>
 </w:styles>
 </file>
 
@@ -3494,7 +4067,7 @@
 </file>
 
 <file path=customXml/itemProps1.xml><?xml version="1.0" encoding="utf-8"?>
-<ds:datastoreItem xmlns:ds="http://schemas.openxmlformats.org/officeDocument/2006/customXml" ds:itemID="{A3F8B466-9356-451C-B27E-2C5DE67B97A4}">
+<ds:datastoreItem xmlns:ds="http://schemas.openxmlformats.org/officeDocument/2006/customXml" ds:itemID="{FDB7D90D-ED3F-4796-8987-58FFA7B3BF48}">
   <ds:schemaRefs>
     <ds:schemaRef ds:uri="http://schemas.openxmlformats.org/officeDocument/2006/bibliography"/>
   </ds:schemaRefs>

</xml_diff>